<commit_message>
22/01/2019 MAMATHA CHICK IN
</commit_message>
<xml_diff>
--- a/customer _details/GANGAMMA/SEP/TUMKUR/ARV/PURCHASE DETAILS.docx
+++ b/customer _details/GANGAMMA/SEP/TUMKUR/ARV/PURCHASE DETAILS.docx
@@ -1461,13 +1461,7 @@
         <w:rPr>
           <w:rFonts w:ascii="Courier New" w:hAnsi="Courier New" w:cs="Courier New"/>
         </w:rPr>
-        <w:t>FRI Jan 18</w:t>
-      </w:r>
-      <w:r>
-        <w:rPr>
-          <w:rFonts w:ascii="Courier New" w:hAnsi="Courier New" w:cs="Courier New"/>
-        </w:rPr>
-        <w:t xml:space="preserve"> 11:43:10 IST 2019</w:t>
+        <w:t>FRI Jan 18 11:43:10 IST 2019</w:t>
       </w:r>
     </w:p>
     <w:p>
@@ -1626,6 +1620,706 @@
         <w:tab/>
         <w:t>- CASH AND CLEARD</w:t>
       </w:r>
+    </w:p>
+    <w:p>
+      <w:pPr>
+        <w:pStyle w:val="PlainText"/>
+        <w:rPr>
+          <w:rFonts w:ascii="Courier New" w:hAnsi="Courier New" w:cs="Courier New"/>
+        </w:rPr>
+      </w:pPr>
+    </w:p>
+    <w:p>
+      <w:pPr>
+        <w:pStyle w:val="PlainText"/>
+        <w:rPr>
+          <w:rFonts w:ascii="Courier New" w:hAnsi="Courier New" w:cs="Courier New"/>
+        </w:rPr>
+      </w:pPr>
+      <w:r>
+        <w:rPr>
+          <w:rFonts w:ascii="Courier New" w:hAnsi="Courier New" w:cs="Courier New"/>
+        </w:rPr>
+        <w:t>MON Jan 21</w:t>
+      </w:r>
+      <w:r>
+        <w:rPr>
+          <w:rFonts w:ascii="Courier New" w:hAnsi="Courier New" w:cs="Courier New"/>
+        </w:rPr>
+        <w:t xml:space="preserve"> 12:33:13 IST 2019</w:t>
+      </w:r>
+    </w:p>
+    <w:p>
+      <w:pPr>
+        <w:pStyle w:val="PlainText"/>
+        <w:rPr>
+          <w:rFonts w:ascii="Courier New" w:hAnsi="Courier New" w:cs="Courier New"/>
+        </w:rPr>
+      </w:pPr>
+      <w:r>
+        <w:rPr>
+          <w:rFonts w:ascii="Courier New" w:hAnsi="Courier New" w:cs="Courier New"/>
+        </w:rPr>
+        <w:t>Person Name</w:t>
+      </w:r>
+      <w:r>
+        <w:rPr>
+          <w:rFonts w:ascii="Courier New" w:hAnsi="Courier New" w:cs="Courier New"/>
+        </w:rPr>
+        <w:tab/>
+      </w:r>
+      <w:r>
+        <w:rPr>
+          <w:rFonts w:ascii="Courier New" w:hAnsi="Courier New" w:cs="Courier New"/>
+        </w:rPr>
+        <w:tab/>
+      </w:r>
+      <w:r>
+        <w:rPr>
+          <w:rFonts w:ascii="Courier New" w:hAnsi="Courier New" w:cs="Courier New"/>
+        </w:rPr>
+        <w:tab/>
+      </w:r>
+      <w:r>
+        <w:rPr>
+          <w:rFonts w:ascii="Courier New" w:hAnsi="Courier New" w:cs="Courier New"/>
+        </w:rPr>
+        <w:tab/>
+        <w:t>- ARV</w:t>
+      </w:r>
+    </w:p>
+    <w:p>
+      <w:pPr>
+        <w:pStyle w:val="PlainText"/>
+        <w:rPr>
+          <w:rFonts w:ascii="Courier New" w:hAnsi="Courier New" w:cs="Courier New"/>
+        </w:rPr>
+      </w:pPr>
+      <w:r>
+        <w:rPr>
+          <w:rFonts w:ascii="Courier New" w:hAnsi="Courier New" w:cs="Courier New"/>
+        </w:rPr>
+        <w:t>Bill number</w:t>
+      </w:r>
+      <w:r>
+        <w:rPr>
+          <w:rFonts w:ascii="Courier New" w:hAnsi="Courier New" w:cs="Courier New"/>
+        </w:rPr>
+        <w:tab/>
+      </w:r>
+      <w:r>
+        <w:rPr>
+          <w:rFonts w:ascii="Courier New" w:hAnsi="Courier New" w:cs="Courier New"/>
+        </w:rPr>
+        <w:tab/>
+      </w:r>
+      <w:r>
+        <w:rPr>
+          <w:rFonts w:ascii="Courier New" w:hAnsi="Courier New" w:cs="Courier New"/>
+        </w:rPr>
+        <w:tab/>
+      </w:r>
+      <w:r>
+        <w:rPr>
+          <w:rFonts w:ascii="Courier New" w:hAnsi="Courier New" w:cs="Courier New"/>
+        </w:rPr>
+        <w:tab/>
+        <w:t>- 10329</w:t>
+      </w:r>
+    </w:p>
+    <w:p>
+      <w:pPr>
+        <w:pStyle w:val="PlainText"/>
+        <w:rPr>
+          <w:rFonts w:ascii="Courier New" w:hAnsi="Courier New" w:cs="Courier New"/>
+        </w:rPr>
+      </w:pPr>
+      <w:r>
+        <w:rPr>
+          <w:rFonts w:ascii="Courier New" w:hAnsi="Courier New" w:cs="Courier New"/>
+        </w:rPr>
+        <w:t>---------------------------------------------------------------</w:t>
+      </w:r>
+    </w:p>
+    <w:p>
+      <w:pPr>
+        <w:pStyle w:val="PlainText"/>
+        <w:rPr>
+          <w:rFonts w:ascii="Courier New" w:hAnsi="Courier New" w:cs="Courier New"/>
+        </w:rPr>
+      </w:pPr>
+      <w:r>
+        <w:rPr>
+          <w:rFonts w:ascii="Courier New" w:hAnsi="Courier New" w:cs="Courier New"/>
+        </w:rPr>
+        <w:t>Item Name</w:t>
+      </w:r>
+      <w:r>
+        <w:rPr>
+          <w:rFonts w:ascii="Courier New" w:hAnsi="Courier New" w:cs="Courier New"/>
+        </w:rPr>
+        <w:tab/>
+      </w:r>
+      <w:r>
+        <w:rPr>
+          <w:rFonts w:ascii="Courier New" w:hAnsi="Courier New" w:cs="Courier New"/>
+        </w:rPr>
+        <w:tab/>
+      </w:r>
+      <w:r>
+        <w:rPr>
+          <w:rFonts w:ascii="Courier New" w:hAnsi="Courier New" w:cs="Courier New"/>
+        </w:rPr>
+        <w:tab/>
+      </w:r>
+      <w:r>
+        <w:rPr>
+          <w:rFonts w:ascii="Courier New" w:hAnsi="Courier New" w:cs="Courier New"/>
+        </w:rPr>
+        <w:tab/>
+        <w:t>- CARROT</w:t>
+      </w:r>
+    </w:p>
+    <w:p>
+      <w:pPr>
+        <w:pStyle w:val="PlainText"/>
+        <w:rPr>
+          <w:rFonts w:ascii="Courier New" w:hAnsi="Courier New" w:cs="Courier New"/>
+        </w:rPr>
+      </w:pPr>
+      <w:r>
+        <w:rPr>
+          <w:rFonts w:ascii="Courier New" w:hAnsi="Courier New" w:cs="Courier New"/>
+        </w:rPr>
+        <w:t>Number of Pockets</w:t>
+      </w:r>
+      <w:r>
+        <w:rPr>
+          <w:rFonts w:ascii="Courier New" w:hAnsi="Courier New" w:cs="Courier New"/>
+        </w:rPr>
+        <w:tab/>
+      </w:r>
+      <w:r>
+        <w:rPr>
+          <w:rFonts w:ascii="Courier New" w:hAnsi="Courier New" w:cs="Courier New"/>
+        </w:rPr>
+        <w:tab/>
+      </w:r>
+      <w:r>
+        <w:rPr>
+          <w:rFonts w:ascii="Courier New" w:hAnsi="Courier New" w:cs="Courier New"/>
+        </w:rPr>
+        <w:tab/>
+        <w:t>- 1</w:t>
+      </w:r>
+    </w:p>
+    <w:p>
+      <w:pPr>
+        <w:pStyle w:val="PlainText"/>
+        <w:rPr>
+          <w:rFonts w:ascii="Courier New" w:hAnsi="Courier New" w:cs="Courier New"/>
+        </w:rPr>
+      </w:pPr>
+      <w:r>
+        <w:rPr>
+          <w:rFonts w:ascii="Courier New" w:hAnsi="Courier New" w:cs="Courier New"/>
+        </w:rPr>
+        <w:t>Number of KGs</w:t>
+      </w:r>
+      <w:r>
+        <w:rPr>
+          <w:rFonts w:ascii="Courier New" w:hAnsi="Courier New" w:cs="Courier New"/>
+        </w:rPr>
+        <w:tab/>
+      </w:r>
+      <w:r>
+        <w:rPr>
+          <w:rFonts w:ascii="Courier New" w:hAnsi="Courier New" w:cs="Courier New"/>
+        </w:rPr>
+        <w:tab/>
+      </w:r>
+      <w:r>
+        <w:rPr>
+          <w:rFonts w:ascii="Courier New" w:hAnsi="Courier New" w:cs="Courier New"/>
+        </w:rPr>
+        <w:tab/>
+        <w:t>- 50</w:t>
+      </w:r>
+    </w:p>
+    <w:p>
+      <w:pPr>
+        <w:pStyle w:val="PlainText"/>
+        <w:rPr>
+          <w:rFonts w:ascii="Courier New" w:hAnsi="Courier New" w:cs="Courier New"/>
+        </w:rPr>
+      </w:pPr>
+      <w:r>
+        <w:rPr>
+          <w:rFonts w:ascii="Courier New" w:hAnsi="Courier New" w:cs="Courier New"/>
+        </w:rPr>
+        <w:t>Rate</w:t>
+      </w:r>
+      <w:r>
+        <w:rPr>
+          <w:rFonts w:ascii="Courier New" w:hAnsi="Courier New" w:cs="Courier New"/>
+        </w:rPr>
+        <w:tab/>
+      </w:r>
+      <w:r>
+        <w:rPr>
+          <w:rFonts w:ascii="Courier New" w:hAnsi="Courier New" w:cs="Courier New"/>
+        </w:rPr>
+        <w:tab/>
+      </w:r>
+      <w:r>
+        <w:rPr>
+          <w:rFonts w:ascii="Courier New" w:hAnsi="Courier New" w:cs="Courier New"/>
+        </w:rPr>
+        <w:tab/>
+      </w:r>
+      <w:r>
+        <w:rPr>
+          <w:rFonts w:ascii="Courier New" w:hAnsi="Courier New" w:cs="Courier New"/>
+        </w:rPr>
+        <w:tab/>
+      </w:r>
+      <w:r>
+        <w:rPr>
+          <w:rFonts w:ascii="Courier New" w:hAnsi="Courier New" w:cs="Courier New"/>
+        </w:rPr>
+        <w:tab/>
+        <w:t>- 16</w:t>
+      </w:r>
+    </w:p>
+    <w:p>
+      <w:pPr>
+        <w:pStyle w:val="PlainText"/>
+        <w:rPr>
+          <w:rFonts w:ascii="Courier New" w:hAnsi="Courier New" w:cs="Courier New"/>
+        </w:rPr>
+      </w:pPr>
+      <w:r>
+        <w:rPr>
+          <w:rFonts w:ascii="Courier New" w:hAnsi="Courier New" w:cs="Courier New"/>
+        </w:rPr>
+        <w:t>Total Price</w:t>
+      </w:r>
+      <w:r>
+        <w:rPr>
+          <w:rFonts w:ascii="Courier New" w:hAnsi="Courier New" w:cs="Courier New"/>
+        </w:rPr>
+        <w:tab/>
+      </w:r>
+      <w:r>
+        <w:rPr>
+          <w:rFonts w:ascii="Courier New" w:hAnsi="Courier New" w:cs="Courier New"/>
+        </w:rPr>
+        <w:tab/>
+      </w:r>
+      <w:r>
+        <w:rPr>
+          <w:rFonts w:ascii="Courier New" w:hAnsi="Courier New" w:cs="Courier New"/>
+        </w:rPr>
+        <w:tab/>
+      </w:r>
+      <w:r>
+        <w:rPr>
+          <w:rFonts w:ascii="Courier New" w:hAnsi="Courier New" w:cs="Courier New"/>
+        </w:rPr>
+        <w:tab/>
+        <w:t>- 800.0</w:t>
+      </w:r>
+    </w:p>
+    <w:p>
+      <w:pPr>
+        <w:pStyle w:val="PlainText"/>
+        <w:rPr>
+          <w:rFonts w:ascii="Courier New" w:hAnsi="Courier New" w:cs="Courier New"/>
+        </w:rPr>
+      </w:pPr>
+      <w:r>
+        <w:rPr>
+          <w:rFonts w:ascii="Courier New" w:hAnsi="Courier New" w:cs="Courier New"/>
+        </w:rPr>
+        <w:t>Amount balance</w:t>
+      </w:r>
+      <w:r>
+        <w:rPr>
+          <w:rFonts w:ascii="Courier New" w:hAnsi="Courier New" w:cs="Courier New"/>
+        </w:rPr>
+        <w:tab/>
+      </w:r>
+      <w:r>
+        <w:rPr>
+          <w:rFonts w:ascii="Courier New" w:hAnsi="Courier New" w:cs="Courier New"/>
+        </w:rPr>
+        <w:tab/>
+      </w:r>
+      <w:r>
+        <w:rPr>
+          <w:rFonts w:ascii="Courier New" w:hAnsi="Courier New" w:cs="Courier New"/>
+        </w:rPr>
+        <w:tab/>
+        <w:t>- 800.0</w:t>
+      </w:r>
+    </w:p>
+    <w:p>
+      <w:pPr>
+        <w:pStyle w:val="PlainText"/>
+        <w:rPr>
+          <w:rFonts w:ascii="Courier New" w:hAnsi="Courier New" w:cs="Courier New"/>
+        </w:rPr>
+      </w:pPr>
+    </w:p>
+    <w:p>
+      <w:pPr>
+        <w:pStyle w:val="PlainText"/>
+        <w:rPr>
+          <w:rFonts w:ascii="Courier New" w:hAnsi="Courier New" w:cs="Courier New"/>
+        </w:rPr>
+      </w:pPr>
+      <w:r>
+        <w:rPr>
+          <w:rFonts w:ascii="Courier New" w:hAnsi="Courier New" w:cs="Courier New"/>
+        </w:rPr>
+        <w:t>Item Name</w:t>
+      </w:r>
+      <w:r>
+        <w:rPr>
+          <w:rFonts w:ascii="Courier New" w:hAnsi="Courier New" w:cs="Courier New"/>
+        </w:rPr>
+        <w:tab/>
+      </w:r>
+      <w:r>
+        <w:rPr>
+          <w:rFonts w:ascii="Courier New" w:hAnsi="Courier New" w:cs="Courier New"/>
+        </w:rPr>
+        <w:tab/>
+      </w:r>
+      <w:r>
+        <w:rPr>
+          <w:rFonts w:ascii="Courier New" w:hAnsi="Courier New" w:cs="Courier New"/>
+        </w:rPr>
+        <w:tab/>
+      </w:r>
+      <w:r>
+        <w:rPr>
+          <w:rFonts w:ascii="Courier New" w:hAnsi="Courier New" w:cs="Courier New"/>
+        </w:rPr>
+        <w:tab/>
+        <w:t>- BEET</w:t>
+      </w:r>
+    </w:p>
+    <w:p>
+      <w:pPr>
+        <w:pStyle w:val="PlainText"/>
+        <w:rPr>
+          <w:rFonts w:ascii="Courier New" w:hAnsi="Courier New" w:cs="Courier New"/>
+        </w:rPr>
+      </w:pPr>
+      <w:r>
+        <w:rPr>
+          <w:rFonts w:ascii="Courier New" w:hAnsi="Courier New" w:cs="Courier New"/>
+        </w:rPr>
+        <w:t>Number of Pockets</w:t>
+      </w:r>
+      <w:r>
+        <w:rPr>
+          <w:rFonts w:ascii="Courier New" w:hAnsi="Courier New" w:cs="Courier New"/>
+        </w:rPr>
+        <w:tab/>
+      </w:r>
+      <w:r>
+        <w:rPr>
+          <w:rFonts w:ascii="Courier New" w:hAnsi="Courier New" w:cs="Courier New"/>
+        </w:rPr>
+        <w:tab/>
+      </w:r>
+      <w:r>
+        <w:rPr>
+          <w:rFonts w:ascii="Courier New" w:hAnsi="Courier New" w:cs="Courier New"/>
+        </w:rPr>
+        <w:tab/>
+        <w:t>- 1</w:t>
+      </w:r>
+    </w:p>
+    <w:p>
+      <w:pPr>
+        <w:pStyle w:val="PlainText"/>
+        <w:rPr>
+          <w:rFonts w:ascii="Courier New" w:hAnsi="Courier New" w:cs="Courier New"/>
+        </w:rPr>
+      </w:pPr>
+      <w:r>
+        <w:rPr>
+          <w:rFonts w:ascii="Courier New" w:hAnsi="Courier New" w:cs="Courier New"/>
+        </w:rPr>
+        <w:t>Number of KGs</w:t>
+      </w:r>
+      <w:r>
+        <w:rPr>
+          <w:rFonts w:ascii="Courier New" w:hAnsi="Courier New" w:cs="Courier New"/>
+        </w:rPr>
+        <w:tab/>
+      </w:r>
+      <w:r>
+        <w:rPr>
+          <w:rFonts w:ascii="Courier New" w:hAnsi="Courier New" w:cs="Courier New"/>
+        </w:rPr>
+        <w:tab/>
+      </w:r>
+      <w:r>
+        <w:rPr>
+          <w:rFonts w:ascii="Courier New" w:hAnsi="Courier New" w:cs="Courier New"/>
+        </w:rPr>
+        <w:tab/>
+        <w:t>- 30</w:t>
+      </w:r>
+    </w:p>
+    <w:p>
+      <w:pPr>
+        <w:pStyle w:val="PlainText"/>
+        <w:rPr>
+          <w:rFonts w:ascii="Courier New" w:hAnsi="Courier New" w:cs="Courier New"/>
+        </w:rPr>
+      </w:pPr>
+      <w:r>
+        <w:rPr>
+          <w:rFonts w:ascii="Courier New" w:hAnsi="Courier New" w:cs="Courier New"/>
+        </w:rPr>
+        <w:t>Rate</w:t>
+      </w:r>
+      <w:r>
+        <w:rPr>
+          <w:rFonts w:ascii="Courier New" w:hAnsi="Courier New" w:cs="Courier New"/>
+        </w:rPr>
+        <w:tab/>
+      </w:r>
+      <w:r>
+        <w:rPr>
+          <w:rFonts w:ascii="Courier New" w:hAnsi="Courier New" w:cs="Courier New"/>
+        </w:rPr>
+        <w:tab/>
+      </w:r>
+      <w:r>
+        <w:rPr>
+          <w:rFonts w:ascii="Courier New" w:hAnsi="Courier New" w:cs="Courier New"/>
+        </w:rPr>
+        <w:tab/>
+      </w:r>
+      <w:r>
+        <w:rPr>
+          <w:rFonts w:ascii="Courier New" w:hAnsi="Courier New" w:cs="Courier New"/>
+        </w:rPr>
+        <w:tab/>
+      </w:r>
+      <w:r>
+        <w:rPr>
+          <w:rFonts w:ascii="Courier New" w:hAnsi="Courier New" w:cs="Courier New"/>
+        </w:rPr>
+        <w:tab/>
+        <w:t>- 20</w:t>
+      </w:r>
+    </w:p>
+    <w:p>
+      <w:pPr>
+        <w:pStyle w:val="PlainText"/>
+        <w:rPr>
+          <w:rFonts w:ascii="Courier New" w:hAnsi="Courier New" w:cs="Courier New"/>
+        </w:rPr>
+      </w:pPr>
+      <w:r>
+        <w:rPr>
+          <w:rFonts w:ascii="Courier New" w:hAnsi="Courier New" w:cs="Courier New"/>
+        </w:rPr>
+        <w:t>Total Price</w:t>
+      </w:r>
+      <w:r>
+        <w:rPr>
+          <w:rFonts w:ascii="Courier New" w:hAnsi="Courier New" w:cs="Courier New"/>
+        </w:rPr>
+        <w:tab/>
+      </w:r>
+      <w:r>
+        <w:rPr>
+          <w:rFonts w:ascii="Courier New" w:hAnsi="Courier New" w:cs="Courier New"/>
+        </w:rPr>
+        <w:tab/>
+      </w:r>
+      <w:r>
+        <w:rPr>
+          <w:rFonts w:ascii="Courier New" w:hAnsi="Courier New" w:cs="Courier New"/>
+        </w:rPr>
+        <w:tab/>
+      </w:r>
+      <w:r>
+        <w:rPr>
+          <w:rFonts w:ascii="Courier New" w:hAnsi="Courier New" w:cs="Courier New"/>
+        </w:rPr>
+        <w:tab/>
+        <w:t>- 600.0</w:t>
+      </w:r>
+    </w:p>
+    <w:p>
+      <w:pPr>
+        <w:pStyle w:val="PlainText"/>
+        <w:rPr>
+          <w:rFonts w:ascii="Courier New" w:hAnsi="Courier New" w:cs="Courier New"/>
+        </w:rPr>
+      </w:pPr>
+      <w:r>
+        <w:rPr>
+          <w:rFonts w:ascii="Courier New" w:hAnsi="Courier New" w:cs="Courier New"/>
+        </w:rPr>
+        <w:t>Amount balance</w:t>
+      </w:r>
+      <w:r>
+        <w:rPr>
+          <w:rFonts w:ascii="Courier New" w:hAnsi="Courier New" w:cs="Courier New"/>
+        </w:rPr>
+        <w:tab/>
+      </w:r>
+      <w:r>
+        <w:rPr>
+          <w:rFonts w:ascii="Courier New" w:hAnsi="Courier New" w:cs="Courier New"/>
+        </w:rPr>
+        <w:tab/>
+      </w:r>
+      <w:r>
+        <w:rPr>
+          <w:rFonts w:ascii="Courier New" w:hAnsi="Courier New" w:cs="Courier New"/>
+        </w:rPr>
+        <w:tab/>
+        <w:t>- 1400.0</w:t>
+      </w:r>
+    </w:p>
+    <w:p>
+      <w:pPr>
+        <w:pStyle w:val="PlainText"/>
+        <w:rPr>
+          <w:rFonts w:ascii="Courier New" w:hAnsi="Courier New" w:cs="Courier New"/>
+        </w:rPr>
+      </w:pPr>
+    </w:p>
+    <w:p>
+      <w:pPr>
+        <w:pStyle w:val="PlainText"/>
+        <w:rPr>
+          <w:rFonts w:ascii="Courier New" w:hAnsi="Courier New" w:cs="Courier New"/>
+        </w:rPr>
+      </w:pPr>
+      <w:r>
+        <w:rPr>
+          <w:rFonts w:ascii="Courier New" w:hAnsi="Courier New" w:cs="Courier New"/>
+        </w:rPr>
+        <w:t>Item Name</w:t>
+      </w:r>
+      <w:r>
+        <w:rPr>
+          <w:rFonts w:ascii="Courier New" w:hAnsi="Courier New" w:cs="Courier New"/>
+        </w:rPr>
+        <w:tab/>
+      </w:r>
+      <w:r>
+        <w:rPr>
+          <w:rFonts w:ascii="Courier New" w:hAnsi="Courier New" w:cs="Courier New"/>
+        </w:rPr>
+        <w:tab/>
+      </w:r>
+      <w:r>
+        <w:rPr>
+          <w:rFonts w:ascii="Courier New" w:hAnsi="Courier New" w:cs="Courier New"/>
+        </w:rPr>
+        <w:tab/>
+      </w:r>
+      <w:r>
+        <w:rPr>
+          <w:rFonts w:ascii="Courier New" w:hAnsi="Courier New" w:cs="Courier New"/>
+        </w:rPr>
+        <w:tab/>
+        <w:t>- CARROT</w:t>
+      </w:r>
+    </w:p>
+    <w:p>
+      <w:pPr>
+        <w:pStyle w:val="PlainText"/>
+        <w:rPr>
+          <w:rFonts w:ascii="Courier New" w:hAnsi="Courier New" w:cs="Courier New"/>
+          <w:color w:val="FF0000"/>
+        </w:rPr>
+      </w:pPr>
+      <w:r>
+        <w:rPr>
+          <w:rFonts w:ascii="Courier New" w:hAnsi="Courier New" w:cs="Courier New"/>
+          <w:color w:val="FF0000"/>
+        </w:rPr>
+        <w:t>Amount Received</w:t>
+      </w:r>
+      <w:r>
+        <w:rPr>
+          <w:rFonts w:ascii="Courier New" w:hAnsi="Courier New" w:cs="Courier New"/>
+          <w:color w:val="FF0000"/>
+        </w:rPr>
+        <w:tab/>
+      </w:r>
+      <w:r>
+        <w:rPr>
+          <w:rFonts w:ascii="Courier New" w:hAnsi="Courier New" w:cs="Courier New"/>
+          <w:color w:val="FF0000"/>
+        </w:rPr>
+        <w:tab/>
+      </w:r>
+      <w:r>
+        <w:rPr>
+          <w:rFonts w:ascii="Courier New" w:hAnsi="Courier New" w:cs="Courier New"/>
+          <w:color w:val="FF0000"/>
+        </w:rPr>
+        <w:tab/>
+        <w:t>- 1400</w:t>
+      </w:r>
+    </w:p>
+    <w:p>
+      <w:pPr>
+        <w:pStyle w:val="PlainText"/>
+        <w:rPr>
+          <w:rFonts w:ascii="Courier New" w:hAnsi="Courier New" w:cs="Courier New"/>
+        </w:rPr>
+      </w:pPr>
+      <w:r>
+        <w:rPr>
+          <w:rFonts w:ascii="Courier New" w:hAnsi="Courier New" w:cs="Courier New"/>
+        </w:rPr>
+        <w:t>Amount Received mode</w:t>
+      </w:r>
+      <w:r>
+        <w:rPr>
+          <w:rFonts w:ascii="Courier New" w:hAnsi="Courier New" w:cs="Courier New"/>
+        </w:rPr>
+        <w:tab/>
+      </w:r>
+      <w:r>
+        <w:rPr>
+          <w:rFonts w:ascii="Courier New" w:hAnsi="Courier New" w:cs="Courier New"/>
+        </w:rPr>
+        <w:tab/>
+        <w:t>- CASH AND CLEARD</w:t>
+      </w:r>
+    </w:p>
+    <w:p>
+      <w:pPr>
+        <w:pStyle w:val="PlainText"/>
+        <w:rPr>
+          <w:rFonts w:ascii="Courier New" w:hAnsi="Courier New" w:cs="Courier New"/>
+        </w:rPr>
+      </w:pPr>
+    </w:p>
+    <w:p>
+      <w:pPr>
+        <w:pStyle w:val="PlainText"/>
+        <w:rPr>
+          <w:rFonts w:ascii="Courier New" w:hAnsi="Courier New" w:cs="Courier New"/>
+        </w:rPr>
+      </w:pPr>
     </w:p>
     <w:p>
       <w:pPr>

</xml_diff>

<commit_message>
05/02/2019 MAMATHA CHICK IN
</commit_message>
<xml_diff>
--- a/customer _details/GANGAMMA/SEP/TUMKUR/ARV/PURCHASE DETAILS.docx
+++ b/customer _details/GANGAMMA/SEP/TUMKUR/ARV/PURCHASE DETAILS.docx
@@ -1640,13 +1640,7 @@
         <w:rPr>
           <w:rFonts w:ascii="Courier New" w:hAnsi="Courier New" w:cs="Courier New"/>
         </w:rPr>
-        <w:t>MON Jan 21</w:t>
-      </w:r>
-      <w:r>
-        <w:rPr>
-          <w:rFonts w:ascii="Courier New" w:hAnsi="Courier New" w:cs="Courier New"/>
-        </w:rPr>
-        <w:t xml:space="preserve"> 12:33:13 IST 2019</w:t>
+        <w:t>MON Jan 21 12:33:13 IST 2019</w:t>
       </w:r>
     </w:p>
     <w:p>
@@ -2304,6 +2298,396 @@
         <w:tab/>
         <w:t>- CASH AND CLEARD</w:t>
       </w:r>
+    </w:p>
+    <w:p>
+      <w:pPr>
+        <w:pStyle w:val="PlainText"/>
+        <w:rPr>
+          <w:rFonts w:ascii="Courier New" w:hAnsi="Courier New" w:cs="Courier New"/>
+        </w:rPr>
+      </w:pPr>
+    </w:p>
+    <w:p>
+      <w:pPr>
+        <w:pStyle w:val="PlainText"/>
+        <w:rPr>
+          <w:rFonts w:ascii="Courier New" w:hAnsi="Courier New" w:cs="Courier New"/>
+        </w:rPr>
+      </w:pPr>
+      <w:r>
+        <w:rPr>
+          <w:rFonts w:ascii="Courier New" w:hAnsi="Courier New" w:cs="Courier New"/>
+        </w:rPr>
+        <w:t>MON Feb 04</w:t>
+      </w:r>
+      <w:r>
+        <w:rPr>
+          <w:rFonts w:ascii="Courier New" w:hAnsi="Courier New" w:cs="Courier New"/>
+        </w:rPr>
+        <w:t xml:space="preserve"> 15:39:30 IST 2019</w:t>
+      </w:r>
+    </w:p>
+    <w:p>
+      <w:pPr>
+        <w:pStyle w:val="PlainText"/>
+        <w:rPr>
+          <w:rFonts w:ascii="Courier New" w:hAnsi="Courier New" w:cs="Courier New"/>
+        </w:rPr>
+      </w:pPr>
+      <w:r>
+        <w:rPr>
+          <w:rFonts w:ascii="Courier New" w:hAnsi="Courier New" w:cs="Courier New"/>
+        </w:rPr>
+        <w:t>Person Name</w:t>
+      </w:r>
+      <w:r>
+        <w:rPr>
+          <w:rFonts w:ascii="Courier New" w:hAnsi="Courier New" w:cs="Courier New"/>
+        </w:rPr>
+        <w:tab/>
+      </w:r>
+      <w:r>
+        <w:rPr>
+          <w:rFonts w:ascii="Courier New" w:hAnsi="Courier New" w:cs="Courier New"/>
+        </w:rPr>
+        <w:tab/>
+      </w:r>
+      <w:r>
+        <w:rPr>
+          <w:rFonts w:ascii="Courier New" w:hAnsi="Courier New" w:cs="Courier New"/>
+        </w:rPr>
+        <w:tab/>
+      </w:r>
+      <w:r>
+        <w:rPr>
+          <w:rFonts w:ascii="Courier New" w:hAnsi="Courier New" w:cs="Courier New"/>
+        </w:rPr>
+        <w:tab/>
+        <w:t>- ARV</w:t>
+      </w:r>
+    </w:p>
+    <w:p>
+      <w:pPr>
+        <w:pStyle w:val="PlainText"/>
+        <w:rPr>
+          <w:rFonts w:ascii="Courier New" w:hAnsi="Courier New" w:cs="Courier New"/>
+        </w:rPr>
+      </w:pPr>
+      <w:r>
+        <w:rPr>
+          <w:rFonts w:ascii="Courier New" w:hAnsi="Courier New" w:cs="Courier New"/>
+        </w:rPr>
+        <w:t>Bill number</w:t>
+      </w:r>
+      <w:r>
+        <w:rPr>
+          <w:rFonts w:ascii="Courier New" w:hAnsi="Courier New" w:cs="Courier New"/>
+        </w:rPr>
+        <w:tab/>
+      </w:r>
+      <w:r>
+        <w:rPr>
+          <w:rFonts w:ascii="Courier New" w:hAnsi="Courier New" w:cs="Courier New"/>
+        </w:rPr>
+        <w:tab/>
+      </w:r>
+      <w:r>
+        <w:rPr>
+          <w:rFonts w:ascii="Courier New" w:hAnsi="Courier New" w:cs="Courier New"/>
+        </w:rPr>
+        <w:tab/>
+      </w:r>
+      <w:r>
+        <w:rPr>
+          <w:rFonts w:ascii="Courier New" w:hAnsi="Courier New" w:cs="Courier New"/>
+        </w:rPr>
+        <w:tab/>
+        <w:t>- 10682</w:t>
+      </w:r>
+    </w:p>
+    <w:p>
+      <w:pPr>
+        <w:pStyle w:val="PlainText"/>
+        <w:rPr>
+          <w:rFonts w:ascii="Courier New" w:hAnsi="Courier New" w:cs="Courier New"/>
+        </w:rPr>
+      </w:pPr>
+      <w:r>
+        <w:rPr>
+          <w:rFonts w:ascii="Courier New" w:hAnsi="Courier New" w:cs="Courier New"/>
+        </w:rPr>
+        <w:t>---------------------------------------------------------------</w:t>
+      </w:r>
+    </w:p>
+    <w:p>
+      <w:pPr>
+        <w:pStyle w:val="PlainText"/>
+        <w:rPr>
+          <w:rFonts w:ascii="Courier New" w:hAnsi="Courier New" w:cs="Courier New"/>
+        </w:rPr>
+      </w:pPr>
+      <w:r>
+        <w:rPr>
+          <w:rFonts w:ascii="Courier New" w:hAnsi="Courier New" w:cs="Courier New"/>
+        </w:rPr>
+        <w:t>Item Name</w:t>
+      </w:r>
+      <w:r>
+        <w:rPr>
+          <w:rFonts w:ascii="Courier New" w:hAnsi="Courier New" w:cs="Courier New"/>
+        </w:rPr>
+        <w:tab/>
+      </w:r>
+      <w:r>
+        <w:rPr>
+          <w:rFonts w:ascii="Courier New" w:hAnsi="Courier New" w:cs="Courier New"/>
+        </w:rPr>
+        <w:tab/>
+      </w:r>
+      <w:r>
+        <w:rPr>
+          <w:rFonts w:ascii="Courier New" w:hAnsi="Courier New" w:cs="Courier New"/>
+        </w:rPr>
+        <w:tab/>
+      </w:r>
+      <w:r>
+        <w:rPr>
+          <w:rFonts w:ascii="Courier New" w:hAnsi="Courier New" w:cs="Courier New"/>
+        </w:rPr>
+        <w:tab/>
+        <w:t>- CARROT</w:t>
+      </w:r>
+    </w:p>
+    <w:p>
+      <w:pPr>
+        <w:pStyle w:val="PlainText"/>
+        <w:rPr>
+          <w:rFonts w:ascii="Courier New" w:hAnsi="Courier New" w:cs="Courier New"/>
+        </w:rPr>
+      </w:pPr>
+      <w:r>
+        <w:rPr>
+          <w:rFonts w:ascii="Courier New" w:hAnsi="Courier New" w:cs="Courier New"/>
+        </w:rPr>
+        <w:t>Number of Pockets</w:t>
+      </w:r>
+      <w:r>
+        <w:rPr>
+          <w:rFonts w:ascii="Courier New" w:hAnsi="Courier New" w:cs="Courier New"/>
+        </w:rPr>
+        <w:tab/>
+      </w:r>
+      <w:r>
+        <w:rPr>
+          <w:rFonts w:ascii="Courier New" w:hAnsi="Courier New" w:cs="Courier New"/>
+        </w:rPr>
+        <w:tab/>
+      </w:r>
+      <w:r>
+        <w:rPr>
+          <w:rFonts w:ascii="Courier New" w:hAnsi="Courier New" w:cs="Courier New"/>
+        </w:rPr>
+        <w:tab/>
+        <w:t>- 1</w:t>
+      </w:r>
+    </w:p>
+    <w:p>
+      <w:pPr>
+        <w:pStyle w:val="PlainText"/>
+        <w:rPr>
+          <w:rFonts w:ascii="Courier New" w:hAnsi="Courier New" w:cs="Courier New"/>
+        </w:rPr>
+      </w:pPr>
+      <w:r>
+        <w:rPr>
+          <w:rFonts w:ascii="Courier New" w:hAnsi="Courier New" w:cs="Courier New"/>
+        </w:rPr>
+        <w:t>Number of KGs</w:t>
+      </w:r>
+      <w:r>
+        <w:rPr>
+          <w:rFonts w:ascii="Courier New" w:hAnsi="Courier New" w:cs="Courier New"/>
+        </w:rPr>
+        <w:tab/>
+      </w:r>
+      <w:r>
+        <w:rPr>
+          <w:rFonts w:ascii="Courier New" w:hAnsi="Courier New" w:cs="Courier New"/>
+        </w:rPr>
+        <w:tab/>
+      </w:r>
+      <w:r>
+        <w:rPr>
+          <w:rFonts w:ascii="Courier New" w:hAnsi="Courier New" w:cs="Courier New"/>
+        </w:rPr>
+        <w:tab/>
+        <w:t>- 60</w:t>
+      </w:r>
+    </w:p>
+    <w:p>
+      <w:pPr>
+        <w:pStyle w:val="PlainText"/>
+        <w:rPr>
+          <w:rFonts w:ascii="Courier New" w:hAnsi="Courier New" w:cs="Courier New"/>
+        </w:rPr>
+      </w:pPr>
+      <w:r>
+        <w:rPr>
+          <w:rFonts w:ascii="Courier New" w:hAnsi="Courier New" w:cs="Courier New"/>
+        </w:rPr>
+        <w:t>Rate</w:t>
+      </w:r>
+      <w:r>
+        <w:rPr>
+          <w:rFonts w:ascii="Courier New" w:hAnsi="Courier New" w:cs="Courier New"/>
+        </w:rPr>
+        <w:tab/>
+      </w:r>
+      <w:r>
+        <w:rPr>
+          <w:rFonts w:ascii="Courier New" w:hAnsi="Courier New" w:cs="Courier New"/>
+        </w:rPr>
+        <w:tab/>
+      </w:r>
+      <w:r>
+        <w:rPr>
+          <w:rFonts w:ascii="Courier New" w:hAnsi="Courier New" w:cs="Courier New"/>
+        </w:rPr>
+        <w:tab/>
+      </w:r>
+      <w:r>
+        <w:rPr>
+          <w:rFonts w:ascii="Courier New" w:hAnsi="Courier New" w:cs="Courier New"/>
+        </w:rPr>
+        <w:tab/>
+      </w:r>
+      <w:r>
+        <w:rPr>
+          <w:rFonts w:ascii="Courier New" w:hAnsi="Courier New" w:cs="Courier New"/>
+        </w:rPr>
+        <w:tab/>
+        <w:t>- 12</w:t>
+      </w:r>
+    </w:p>
+    <w:p>
+      <w:pPr>
+        <w:pStyle w:val="PlainText"/>
+        <w:rPr>
+          <w:rFonts w:ascii="Courier New" w:hAnsi="Courier New" w:cs="Courier New"/>
+        </w:rPr>
+      </w:pPr>
+      <w:r>
+        <w:rPr>
+          <w:rFonts w:ascii="Courier New" w:hAnsi="Courier New" w:cs="Courier New"/>
+        </w:rPr>
+        <w:t>Total Price</w:t>
+      </w:r>
+      <w:r>
+        <w:rPr>
+          <w:rFonts w:ascii="Courier New" w:hAnsi="Courier New" w:cs="Courier New"/>
+        </w:rPr>
+        <w:tab/>
+      </w:r>
+      <w:r>
+        <w:rPr>
+          <w:rFonts w:ascii="Courier New" w:hAnsi="Courier New" w:cs="Courier New"/>
+        </w:rPr>
+        <w:tab/>
+      </w:r>
+      <w:r>
+        <w:rPr>
+          <w:rFonts w:ascii="Courier New" w:hAnsi="Courier New" w:cs="Courier New"/>
+        </w:rPr>
+        <w:tab/>
+      </w:r>
+      <w:r>
+        <w:rPr>
+          <w:rFonts w:ascii="Courier New" w:hAnsi="Courier New" w:cs="Courier New"/>
+        </w:rPr>
+        <w:tab/>
+        <w:t>- 720.0</w:t>
+      </w:r>
+    </w:p>
+    <w:p>
+      <w:pPr>
+        <w:pStyle w:val="PlainText"/>
+        <w:rPr>
+          <w:rFonts w:ascii="Courier New" w:hAnsi="Courier New" w:cs="Courier New"/>
+          <w:color w:val="FF0000"/>
+        </w:rPr>
+      </w:pPr>
+      <w:r>
+        <w:rPr>
+          <w:rFonts w:ascii="Courier New" w:hAnsi="Courier New" w:cs="Courier New"/>
+          <w:color w:val="FF0000"/>
+        </w:rPr>
+        <w:t>Amount Received</w:t>
+      </w:r>
+      <w:r>
+        <w:rPr>
+          <w:rFonts w:ascii="Courier New" w:hAnsi="Courier New" w:cs="Courier New"/>
+          <w:color w:val="FF0000"/>
+        </w:rPr>
+        <w:tab/>
+      </w:r>
+      <w:r>
+        <w:rPr>
+          <w:rFonts w:ascii="Courier New" w:hAnsi="Courier New" w:cs="Courier New"/>
+          <w:color w:val="FF0000"/>
+        </w:rPr>
+        <w:tab/>
+      </w:r>
+      <w:r>
+        <w:rPr>
+          <w:rFonts w:ascii="Courier New" w:hAnsi="Courier New" w:cs="Courier New"/>
+          <w:color w:val="FF0000"/>
+        </w:rPr>
+        <w:tab/>
+        <w:t>- 720</w:t>
+      </w:r>
+    </w:p>
+    <w:p>
+      <w:pPr>
+        <w:pStyle w:val="PlainText"/>
+        <w:rPr>
+          <w:rFonts w:ascii="Courier New" w:hAnsi="Courier New" w:cs="Courier New"/>
+        </w:rPr>
+      </w:pPr>
+      <w:r>
+        <w:rPr>
+          <w:rFonts w:ascii="Courier New" w:hAnsi="Courier New" w:cs="Courier New"/>
+        </w:rPr>
+        <w:t>Amount Received mode</w:t>
+      </w:r>
+      <w:r>
+        <w:rPr>
+          <w:rFonts w:ascii="Courier New" w:hAnsi="Courier New" w:cs="Courier New"/>
+        </w:rPr>
+        <w:tab/>
+      </w:r>
+      <w:r>
+        <w:rPr>
+          <w:rFonts w:ascii="Courier New" w:hAnsi="Courier New" w:cs="Courier New"/>
+        </w:rPr>
+        <w:tab/>
+        <w:t>- CASH</w:t>
+      </w:r>
+    </w:p>
+    <w:p>
+      <w:pPr>
+        <w:pStyle w:val="PlainText"/>
+        <w:rPr>
+          <w:rFonts w:ascii="Courier New" w:hAnsi="Courier New" w:cs="Courier New"/>
+        </w:rPr>
+      </w:pPr>
+    </w:p>
+    <w:p>
+      <w:pPr>
+        <w:pStyle w:val="PlainText"/>
+        <w:rPr>
+          <w:rFonts w:ascii="Courier New" w:hAnsi="Courier New" w:cs="Courier New"/>
+        </w:rPr>
+      </w:pPr>
     </w:p>
     <w:p>
       <w:pPr>

</xml_diff>

<commit_message>
17/02/2019 MAMATHA CHICK IN
</commit_message>
<xml_diff>
--- a/customer _details/GANGAMMA/SEP/TUMKUR/ARV/PURCHASE DETAILS.docx
+++ b/customer _details/GANGAMMA/SEP/TUMKUR/ARV/PURCHASE DETAILS.docx
@@ -2686,13 +2686,7 @@
         <w:rPr>
           <w:rFonts w:ascii="Courier New" w:hAnsi="Courier New" w:cs="Courier New"/>
         </w:rPr>
-        <w:t>MON Feb 11</w:t>
-      </w:r>
-      <w:r>
-        <w:rPr>
-          <w:rFonts w:ascii="Courier New" w:hAnsi="Courier New" w:cs="Courier New"/>
-        </w:rPr>
-        <w:t xml:space="preserve"> 11:56:30 IST 2019</w:t>
+        <w:t>MON Feb 11 11:56:30 IST 2019</w:t>
       </w:r>
     </w:p>
     <w:p>
@@ -3013,6 +3007,372 @@
         <w:tab/>
         <w:t>- 660.0</w:t>
       </w:r>
+    </w:p>
+    <w:p>
+      <w:pPr>
+        <w:pStyle w:val="PlainText"/>
+        <w:rPr>
+          <w:rFonts w:ascii="Courier New" w:hAnsi="Courier New" w:cs="Courier New"/>
+          <w:b/>
+        </w:rPr>
+      </w:pPr>
+    </w:p>
+    <w:p>
+      <w:pPr>
+        <w:pStyle w:val="PlainText"/>
+        <w:rPr>
+          <w:rFonts w:ascii="Courier New" w:hAnsi="Courier New" w:cs="Courier New"/>
+        </w:rPr>
+      </w:pPr>
+      <w:r>
+        <w:rPr>
+          <w:rFonts w:ascii="Courier New" w:hAnsi="Courier New" w:cs="Courier New"/>
+        </w:rPr>
+        <w:t>SAT Feb 16</w:t>
+      </w:r>
+      <w:r>
+        <w:rPr>
+          <w:rFonts w:ascii="Courier New" w:hAnsi="Courier New" w:cs="Courier New"/>
+        </w:rPr>
+        <w:t xml:space="preserve"> 11:33:39 IST 2019</w:t>
+      </w:r>
+    </w:p>
+    <w:p>
+      <w:pPr>
+        <w:pStyle w:val="PlainText"/>
+        <w:rPr>
+          <w:rFonts w:ascii="Courier New" w:hAnsi="Courier New" w:cs="Courier New"/>
+        </w:rPr>
+      </w:pPr>
+      <w:r>
+        <w:rPr>
+          <w:rFonts w:ascii="Courier New" w:hAnsi="Courier New" w:cs="Courier New"/>
+        </w:rPr>
+        <w:t>Person Name</w:t>
+      </w:r>
+      <w:r>
+        <w:rPr>
+          <w:rFonts w:ascii="Courier New" w:hAnsi="Courier New" w:cs="Courier New"/>
+        </w:rPr>
+        <w:tab/>
+      </w:r>
+      <w:r>
+        <w:rPr>
+          <w:rFonts w:ascii="Courier New" w:hAnsi="Courier New" w:cs="Courier New"/>
+        </w:rPr>
+        <w:tab/>
+      </w:r>
+      <w:r>
+        <w:rPr>
+          <w:rFonts w:ascii="Courier New" w:hAnsi="Courier New" w:cs="Courier New"/>
+        </w:rPr>
+        <w:tab/>
+      </w:r>
+      <w:r>
+        <w:rPr>
+          <w:rFonts w:ascii="Courier New" w:hAnsi="Courier New" w:cs="Courier New"/>
+        </w:rPr>
+        <w:tab/>
+        <w:t>- ARV</w:t>
+      </w:r>
+    </w:p>
+    <w:p>
+      <w:pPr>
+        <w:pStyle w:val="PlainText"/>
+        <w:rPr>
+          <w:rFonts w:ascii="Courier New" w:hAnsi="Courier New" w:cs="Courier New"/>
+        </w:rPr>
+      </w:pPr>
+      <w:r>
+        <w:rPr>
+          <w:rFonts w:ascii="Courier New" w:hAnsi="Courier New" w:cs="Courier New"/>
+        </w:rPr>
+        <w:t>Bill number</w:t>
+      </w:r>
+      <w:r>
+        <w:rPr>
+          <w:rFonts w:ascii="Courier New" w:hAnsi="Courier New" w:cs="Courier New"/>
+        </w:rPr>
+        <w:tab/>
+      </w:r>
+      <w:r>
+        <w:rPr>
+          <w:rFonts w:ascii="Courier New" w:hAnsi="Courier New" w:cs="Courier New"/>
+        </w:rPr>
+        <w:tab/>
+      </w:r>
+      <w:r>
+        <w:rPr>
+          <w:rFonts w:ascii="Courier New" w:hAnsi="Courier New" w:cs="Courier New"/>
+        </w:rPr>
+        <w:tab/>
+      </w:r>
+      <w:r>
+        <w:rPr>
+          <w:rFonts w:ascii="Courier New" w:hAnsi="Courier New" w:cs="Courier New"/>
+        </w:rPr>
+        <w:tab/>
+        <w:t>- 10956</w:t>
+      </w:r>
+    </w:p>
+    <w:p>
+      <w:pPr>
+        <w:pStyle w:val="PlainText"/>
+        <w:rPr>
+          <w:rFonts w:ascii="Courier New" w:hAnsi="Courier New" w:cs="Courier New"/>
+        </w:rPr>
+      </w:pPr>
+      <w:r>
+        <w:rPr>
+          <w:rFonts w:ascii="Courier New" w:hAnsi="Courier New" w:cs="Courier New"/>
+        </w:rPr>
+        <w:t>---------------------------------------------------------------</w:t>
+      </w:r>
+    </w:p>
+    <w:p>
+      <w:pPr>
+        <w:pStyle w:val="PlainText"/>
+        <w:rPr>
+          <w:rFonts w:ascii="Courier New" w:hAnsi="Courier New" w:cs="Courier New"/>
+        </w:rPr>
+      </w:pPr>
+      <w:r>
+        <w:rPr>
+          <w:rFonts w:ascii="Courier New" w:hAnsi="Courier New" w:cs="Courier New"/>
+        </w:rPr>
+        <w:t>Item Name</w:t>
+      </w:r>
+      <w:r>
+        <w:rPr>
+          <w:rFonts w:ascii="Courier New" w:hAnsi="Courier New" w:cs="Courier New"/>
+        </w:rPr>
+        <w:tab/>
+      </w:r>
+      <w:r>
+        <w:rPr>
+          <w:rFonts w:ascii="Courier New" w:hAnsi="Courier New" w:cs="Courier New"/>
+        </w:rPr>
+        <w:tab/>
+      </w:r>
+      <w:r>
+        <w:rPr>
+          <w:rFonts w:ascii="Courier New" w:hAnsi="Courier New" w:cs="Courier New"/>
+        </w:rPr>
+        <w:tab/>
+      </w:r>
+      <w:r>
+        <w:rPr>
+          <w:rFonts w:ascii="Courier New" w:hAnsi="Courier New" w:cs="Courier New"/>
+        </w:rPr>
+        <w:tab/>
+        <w:t>- CARROT</w:t>
+      </w:r>
+    </w:p>
+    <w:p>
+      <w:pPr>
+        <w:pStyle w:val="PlainText"/>
+        <w:rPr>
+          <w:rFonts w:ascii="Courier New" w:hAnsi="Courier New" w:cs="Courier New"/>
+        </w:rPr>
+      </w:pPr>
+      <w:r>
+        <w:rPr>
+          <w:rFonts w:ascii="Courier New" w:hAnsi="Courier New" w:cs="Courier New"/>
+        </w:rPr>
+        <w:t>Number of Pockets</w:t>
+      </w:r>
+      <w:r>
+        <w:rPr>
+          <w:rFonts w:ascii="Courier New" w:hAnsi="Courier New" w:cs="Courier New"/>
+        </w:rPr>
+        <w:tab/>
+      </w:r>
+      <w:r>
+        <w:rPr>
+          <w:rFonts w:ascii="Courier New" w:hAnsi="Courier New" w:cs="Courier New"/>
+        </w:rPr>
+        <w:tab/>
+      </w:r>
+      <w:r>
+        <w:rPr>
+          <w:rFonts w:ascii="Courier New" w:hAnsi="Courier New" w:cs="Courier New"/>
+        </w:rPr>
+        <w:tab/>
+        <w:t>- 1</w:t>
+      </w:r>
+    </w:p>
+    <w:p>
+      <w:pPr>
+        <w:pStyle w:val="PlainText"/>
+        <w:rPr>
+          <w:rFonts w:ascii="Courier New" w:hAnsi="Courier New" w:cs="Courier New"/>
+        </w:rPr>
+      </w:pPr>
+      <w:r>
+        <w:rPr>
+          <w:rFonts w:ascii="Courier New" w:hAnsi="Courier New" w:cs="Courier New"/>
+        </w:rPr>
+        <w:t>Number of KGs</w:t>
+      </w:r>
+      <w:r>
+        <w:rPr>
+          <w:rFonts w:ascii="Courier New" w:hAnsi="Courier New" w:cs="Courier New"/>
+        </w:rPr>
+        <w:tab/>
+      </w:r>
+      <w:r>
+        <w:rPr>
+          <w:rFonts w:ascii="Courier New" w:hAnsi="Courier New" w:cs="Courier New"/>
+        </w:rPr>
+        <w:tab/>
+      </w:r>
+      <w:r>
+        <w:rPr>
+          <w:rFonts w:ascii="Courier New" w:hAnsi="Courier New" w:cs="Courier New"/>
+        </w:rPr>
+        <w:tab/>
+        <w:t>- 109</w:t>
+      </w:r>
+    </w:p>
+    <w:p>
+      <w:pPr>
+        <w:pStyle w:val="PlainText"/>
+        <w:rPr>
+          <w:rFonts w:ascii="Courier New" w:hAnsi="Courier New" w:cs="Courier New"/>
+        </w:rPr>
+      </w:pPr>
+      <w:r>
+        <w:rPr>
+          <w:rFonts w:ascii="Courier New" w:hAnsi="Courier New" w:cs="Courier New"/>
+        </w:rPr>
+        <w:t>Rate</w:t>
+      </w:r>
+      <w:r>
+        <w:rPr>
+          <w:rFonts w:ascii="Courier New" w:hAnsi="Courier New" w:cs="Courier New"/>
+        </w:rPr>
+        <w:tab/>
+      </w:r>
+      <w:r>
+        <w:rPr>
+          <w:rFonts w:ascii="Courier New" w:hAnsi="Courier New" w:cs="Courier New"/>
+        </w:rPr>
+        <w:tab/>
+      </w:r>
+      <w:r>
+        <w:rPr>
+          <w:rFonts w:ascii="Courier New" w:hAnsi="Courier New" w:cs="Courier New"/>
+        </w:rPr>
+        <w:tab/>
+      </w:r>
+      <w:r>
+        <w:rPr>
+          <w:rFonts w:ascii="Courier New" w:hAnsi="Courier New" w:cs="Courier New"/>
+        </w:rPr>
+        <w:tab/>
+      </w:r>
+      <w:r>
+        <w:rPr>
+          <w:rFonts w:ascii="Courier New" w:hAnsi="Courier New" w:cs="Courier New"/>
+        </w:rPr>
+        <w:tab/>
+        <w:t>- 10</w:t>
+      </w:r>
+    </w:p>
+    <w:p>
+      <w:pPr>
+        <w:pStyle w:val="PlainText"/>
+        <w:rPr>
+          <w:rFonts w:ascii="Courier New" w:hAnsi="Courier New" w:cs="Courier New"/>
+        </w:rPr>
+      </w:pPr>
+      <w:r>
+        <w:rPr>
+          <w:rFonts w:ascii="Courier New" w:hAnsi="Courier New" w:cs="Courier New"/>
+        </w:rPr>
+        <w:t>Total Price</w:t>
+      </w:r>
+      <w:r>
+        <w:rPr>
+          <w:rFonts w:ascii="Courier New" w:hAnsi="Courier New" w:cs="Courier New"/>
+        </w:rPr>
+        <w:tab/>
+      </w:r>
+      <w:r>
+        <w:rPr>
+          <w:rFonts w:ascii="Courier New" w:hAnsi="Courier New" w:cs="Courier New"/>
+        </w:rPr>
+        <w:tab/>
+      </w:r>
+      <w:r>
+        <w:rPr>
+          <w:rFonts w:ascii="Courier New" w:hAnsi="Courier New" w:cs="Courier New"/>
+        </w:rPr>
+        <w:tab/>
+      </w:r>
+      <w:r>
+        <w:rPr>
+          <w:rFonts w:ascii="Courier New" w:hAnsi="Courier New" w:cs="Courier New"/>
+        </w:rPr>
+        <w:tab/>
+        <w:t>- 1090.0</w:t>
+      </w:r>
+    </w:p>
+    <w:p>
+      <w:pPr>
+        <w:pStyle w:val="PlainText"/>
+        <w:rPr>
+          <w:rFonts w:ascii="Courier New" w:hAnsi="Courier New" w:cs="Courier New"/>
+          <w:b/>
+        </w:rPr>
+      </w:pPr>
+      <w:r>
+        <w:rPr>
+          <w:rFonts w:ascii="Courier New" w:hAnsi="Courier New" w:cs="Courier New"/>
+          <w:b/>
+        </w:rPr>
+        <w:t>Amount balance</w:t>
+      </w:r>
+      <w:r>
+        <w:rPr>
+          <w:rFonts w:ascii="Courier New" w:hAnsi="Courier New" w:cs="Courier New"/>
+          <w:b/>
+        </w:rPr>
+        <w:tab/>
+      </w:r>
+      <w:r>
+        <w:rPr>
+          <w:rFonts w:ascii="Courier New" w:hAnsi="Courier New" w:cs="Courier New"/>
+          <w:b/>
+        </w:rPr>
+        <w:tab/>
+      </w:r>
+      <w:r>
+        <w:rPr>
+          <w:rFonts w:ascii="Courier New" w:hAnsi="Courier New" w:cs="Courier New"/>
+          <w:b/>
+        </w:rPr>
+        <w:tab/>
+        <w:t>- 1090.0</w:t>
+      </w:r>
+    </w:p>
+    <w:p>
+      <w:pPr>
+        <w:pStyle w:val="PlainText"/>
+        <w:rPr>
+          <w:rFonts w:ascii="Courier New" w:hAnsi="Courier New" w:cs="Courier New"/>
+          <w:b/>
+        </w:rPr>
+      </w:pPr>
+    </w:p>
+    <w:p>
+      <w:pPr>
+        <w:pStyle w:val="PlainText"/>
+        <w:rPr>
+          <w:rFonts w:ascii="Courier New" w:hAnsi="Courier New" w:cs="Courier New"/>
+          <w:b/>
+        </w:rPr>
+      </w:pPr>
     </w:p>
     <w:p>
       <w:pPr>

</xml_diff>

<commit_message>
14/03/2019 MAMATHA CHICK IN
</commit_message>
<xml_diff>
--- a/customer _details/GANGAMMA/SEP/TUMKUR/ARV/PURCHASE DETAILS.docx
+++ b/customer _details/GANGAMMA/SEP/TUMKUR/ARV/PURCHASE DETAILS.docx
@@ -5090,13 +5090,7 @@
         <w:rPr>
           <w:rFonts w:ascii="Courier New" w:hAnsi="Courier New" w:cs="Courier New"/>
         </w:rPr>
-        <w:t>FRI Mar 08</w:t>
-      </w:r>
-      <w:r>
-        <w:rPr>
-          <w:rFonts w:ascii="Courier New" w:hAnsi="Courier New" w:cs="Courier New"/>
-        </w:rPr>
-        <w:t xml:space="preserve"> 13:40:38 IST 2019</w:t>
+        <w:t>FRI Mar 08 13:40:38 IST 2019</w:t>
       </w:r>
     </w:p>
     <w:p>
@@ -5255,6 +5249,371 @@
         <w:tab/>
         <w:t>- CASH AND CLEARD</w:t>
       </w:r>
+    </w:p>
+    <w:p>
+      <w:pPr>
+        <w:pStyle w:val="PlainText"/>
+        <w:rPr>
+          <w:rFonts w:ascii="Courier New" w:hAnsi="Courier New" w:cs="Courier New"/>
+        </w:rPr>
+      </w:pPr>
+    </w:p>
+    <w:p>
+      <w:pPr>
+        <w:pStyle w:val="PlainText"/>
+        <w:rPr>
+          <w:rFonts w:ascii="Courier New" w:hAnsi="Courier New" w:cs="Courier New"/>
+        </w:rPr>
+      </w:pPr>
+      <w:r>
+        <w:rPr>
+          <w:rFonts w:ascii="Courier New" w:hAnsi="Courier New" w:cs="Courier New"/>
+        </w:rPr>
+        <w:t>SUN Mar 10</w:t>
+      </w:r>
+      <w:r>
+        <w:rPr>
+          <w:rFonts w:ascii="Courier New" w:hAnsi="Courier New" w:cs="Courier New"/>
+        </w:rPr>
+        <w:t xml:space="preserve"> 14:28:59 IST 2019</w:t>
+      </w:r>
+    </w:p>
+    <w:p>
+      <w:pPr>
+        <w:pStyle w:val="PlainText"/>
+        <w:rPr>
+          <w:rFonts w:ascii="Courier New" w:hAnsi="Courier New" w:cs="Courier New"/>
+        </w:rPr>
+      </w:pPr>
+      <w:r>
+        <w:rPr>
+          <w:rFonts w:ascii="Courier New" w:hAnsi="Courier New" w:cs="Courier New"/>
+        </w:rPr>
+        <w:t>Person Name</w:t>
+      </w:r>
+      <w:r>
+        <w:rPr>
+          <w:rFonts w:ascii="Courier New" w:hAnsi="Courier New" w:cs="Courier New"/>
+        </w:rPr>
+        <w:tab/>
+      </w:r>
+      <w:r>
+        <w:rPr>
+          <w:rFonts w:ascii="Courier New" w:hAnsi="Courier New" w:cs="Courier New"/>
+        </w:rPr>
+        <w:tab/>
+      </w:r>
+      <w:r>
+        <w:rPr>
+          <w:rFonts w:ascii="Courier New" w:hAnsi="Courier New" w:cs="Courier New"/>
+        </w:rPr>
+        <w:tab/>
+      </w:r>
+      <w:r>
+        <w:rPr>
+          <w:rFonts w:ascii="Courier New" w:hAnsi="Courier New" w:cs="Courier New"/>
+        </w:rPr>
+        <w:tab/>
+        <w:t>- ARV</w:t>
+      </w:r>
+    </w:p>
+    <w:p>
+      <w:pPr>
+        <w:pStyle w:val="PlainText"/>
+        <w:rPr>
+          <w:rFonts w:ascii="Courier New" w:hAnsi="Courier New" w:cs="Courier New"/>
+        </w:rPr>
+      </w:pPr>
+      <w:r>
+        <w:rPr>
+          <w:rFonts w:ascii="Courier New" w:hAnsi="Courier New" w:cs="Courier New"/>
+        </w:rPr>
+        <w:t>Bill number</w:t>
+      </w:r>
+      <w:r>
+        <w:rPr>
+          <w:rFonts w:ascii="Courier New" w:hAnsi="Courier New" w:cs="Courier New"/>
+        </w:rPr>
+        <w:tab/>
+      </w:r>
+      <w:r>
+        <w:rPr>
+          <w:rFonts w:ascii="Courier New" w:hAnsi="Courier New" w:cs="Courier New"/>
+        </w:rPr>
+        <w:tab/>
+      </w:r>
+      <w:r>
+        <w:rPr>
+          <w:rFonts w:ascii="Courier New" w:hAnsi="Courier New" w:cs="Courier New"/>
+        </w:rPr>
+        <w:tab/>
+      </w:r>
+      <w:r>
+        <w:rPr>
+          <w:rFonts w:ascii="Courier New" w:hAnsi="Courier New" w:cs="Courier New"/>
+        </w:rPr>
+        <w:tab/>
+        <w:t>- 11470</w:t>
+      </w:r>
+    </w:p>
+    <w:p>
+      <w:pPr>
+        <w:pStyle w:val="PlainText"/>
+        <w:rPr>
+          <w:rFonts w:ascii="Courier New" w:hAnsi="Courier New" w:cs="Courier New"/>
+        </w:rPr>
+      </w:pPr>
+      <w:r>
+        <w:rPr>
+          <w:rFonts w:ascii="Courier New" w:hAnsi="Courier New" w:cs="Courier New"/>
+        </w:rPr>
+        <w:t>---------------------------------------------------------------</w:t>
+      </w:r>
+    </w:p>
+    <w:p>
+      <w:pPr>
+        <w:pStyle w:val="PlainText"/>
+        <w:rPr>
+          <w:rFonts w:ascii="Courier New" w:hAnsi="Courier New" w:cs="Courier New"/>
+        </w:rPr>
+      </w:pPr>
+      <w:r>
+        <w:rPr>
+          <w:rFonts w:ascii="Courier New" w:hAnsi="Courier New" w:cs="Courier New"/>
+        </w:rPr>
+        <w:t>Item Name</w:t>
+      </w:r>
+      <w:r>
+        <w:rPr>
+          <w:rFonts w:ascii="Courier New" w:hAnsi="Courier New" w:cs="Courier New"/>
+        </w:rPr>
+        <w:tab/>
+      </w:r>
+      <w:r>
+        <w:rPr>
+          <w:rFonts w:ascii="Courier New" w:hAnsi="Courier New" w:cs="Courier New"/>
+        </w:rPr>
+        <w:tab/>
+      </w:r>
+      <w:r>
+        <w:rPr>
+          <w:rFonts w:ascii="Courier New" w:hAnsi="Courier New" w:cs="Courier New"/>
+        </w:rPr>
+        <w:tab/>
+      </w:r>
+      <w:r>
+        <w:rPr>
+          <w:rFonts w:ascii="Courier New" w:hAnsi="Courier New" w:cs="Courier New"/>
+        </w:rPr>
+        <w:tab/>
+        <w:t>- CARROT</w:t>
+      </w:r>
+    </w:p>
+    <w:p>
+      <w:pPr>
+        <w:pStyle w:val="PlainText"/>
+        <w:rPr>
+          <w:rFonts w:ascii="Courier New" w:hAnsi="Courier New" w:cs="Courier New"/>
+        </w:rPr>
+      </w:pPr>
+      <w:r>
+        <w:rPr>
+          <w:rFonts w:ascii="Courier New" w:hAnsi="Courier New" w:cs="Courier New"/>
+        </w:rPr>
+        <w:t>Number of Pockets</w:t>
+      </w:r>
+      <w:r>
+        <w:rPr>
+          <w:rFonts w:ascii="Courier New" w:hAnsi="Courier New" w:cs="Courier New"/>
+        </w:rPr>
+        <w:tab/>
+      </w:r>
+      <w:r>
+        <w:rPr>
+          <w:rFonts w:ascii="Courier New" w:hAnsi="Courier New" w:cs="Courier New"/>
+        </w:rPr>
+        <w:tab/>
+      </w:r>
+      <w:r>
+        <w:rPr>
+          <w:rFonts w:ascii="Courier New" w:hAnsi="Courier New" w:cs="Courier New"/>
+        </w:rPr>
+        <w:tab/>
+        <w:t>- 1</w:t>
+      </w:r>
+    </w:p>
+    <w:p>
+      <w:pPr>
+        <w:pStyle w:val="PlainText"/>
+        <w:rPr>
+          <w:rFonts w:ascii="Courier New" w:hAnsi="Courier New" w:cs="Courier New"/>
+        </w:rPr>
+      </w:pPr>
+      <w:r>
+        <w:rPr>
+          <w:rFonts w:ascii="Courier New" w:hAnsi="Courier New" w:cs="Courier New"/>
+        </w:rPr>
+        <w:t>Number of KGs</w:t>
+      </w:r>
+      <w:r>
+        <w:rPr>
+          <w:rFonts w:ascii="Courier New" w:hAnsi="Courier New" w:cs="Courier New"/>
+        </w:rPr>
+        <w:tab/>
+      </w:r>
+      <w:r>
+        <w:rPr>
+          <w:rFonts w:ascii="Courier New" w:hAnsi="Courier New" w:cs="Courier New"/>
+        </w:rPr>
+        <w:tab/>
+      </w:r>
+      <w:r>
+        <w:rPr>
+          <w:rFonts w:ascii="Courier New" w:hAnsi="Courier New" w:cs="Courier New"/>
+        </w:rPr>
+        <w:tab/>
+        <w:t>- 50</w:t>
+      </w:r>
+    </w:p>
+    <w:p>
+      <w:pPr>
+        <w:pStyle w:val="PlainText"/>
+        <w:rPr>
+          <w:rFonts w:ascii="Courier New" w:hAnsi="Courier New" w:cs="Courier New"/>
+        </w:rPr>
+      </w:pPr>
+      <w:r>
+        <w:rPr>
+          <w:rFonts w:ascii="Courier New" w:hAnsi="Courier New" w:cs="Courier New"/>
+        </w:rPr>
+        <w:t>Rate</w:t>
+      </w:r>
+      <w:r>
+        <w:rPr>
+          <w:rFonts w:ascii="Courier New" w:hAnsi="Courier New" w:cs="Courier New"/>
+        </w:rPr>
+        <w:tab/>
+      </w:r>
+      <w:r>
+        <w:rPr>
+          <w:rFonts w:ascii="Courier New" w:hAnsi="Courier New" w:cs="Courier New"/>
+        </w:rPr>
+        <w:tab/>
+      </w:r>
+      <w:r>
+        <w:rPr>
+          <w:rFonts w:ascii="Courier New" w:hAnsi="Courier New" w:cs="Courier New"/>
+        </w:rPr>
+        <w:tab/>
+      </w:r>
+      <w:r>
+        <w:rPr>
+          <w:rFonts w:ascii="Courier New" w:hAnsi="Courier New" w:cs="Courier New"/>
+        </w:rPr>
+        <w:tab/>
+      </w:r>
+      <w:r>
+        <w:rPr>
+          <w:rFonts w:ascii="Courier New" w:hAnsi="Courier New" w:cs="Courier New"/>
+        </w:rPr>
+        <w:tab/>
+        <w:t>- 13</w:t>
+      </w:r>
+    </w:p>
+    <w:p>
+      <w:pPr>
+        <w:pStyle w:val="PlainText"/>
+        <w:rPr>
+          <w:rFonts w:ascii="Courier New" w:hAnsi="Courier New" w:cs="Courier New"/>
+        </w:rPr>
+      </w:pPr>
+      <w:r>
+        <w:rPr>
+          <w:rFonts w:ascii="Courier New" w:hAnsi="Courier New" w:cs="Courier New"/>
+        </w:rPr>
+        <w:t>Total Price</w:t>
+      </w:r>
+      <w:r>
+        <w:rPr>
+          <w:rFonts w:ascii="Courier New" w:hAnsi="Courier New" w:cs="Courier New"/>
+        </w:rPr>
+        <w:tab/>
+      </w:r>
+      <w:r>
+        <w:rPr>
+          <w:rFonts w:ascii="Courier New" w:hAnsi="Courier New" w:cs="Courier New"/>
+        </w:rPr>
+        <w:tab/>
+      </w:r>
+      <w:r>
+        <w:rPr>
+          <w:rFonts w:ascii="Courier New" w:hAnsi="Courier New" w:cs="Courier New"/>
+        </w:rPr>
+        <w:tab/>
+      </w:r>
+      <w:r>
+        <w:rPr>
+          <w:rFonts w:ascii="Courier New" w:hAnsi="Courier New" w:cs="Courier New"/>
+        </w:rPr>
+        <w:tab/>
+        <w:t>- 650.0</w:t>
+      </w:r>
+    </w:p>
+    <w:p>
+      <w:pPr>
+        <w:pStyle w:val="PlainText"/>
+        <w:rPr>
+          <w:rFonts w:ascii="Courier New" w:hAnsi="Courier New" w:cs="Courier New"/>
+          <w:b/>
+        </w:rPr>
+      </w:pPr>
+      <w:r>
+        <w:rPr>
+          <w:rFonts w:ascii="Courier New" w:hAnsi="Courier New" w:cs="Courier New"/>
+          <w:b/>
+        </w:rPr>
+        <w:t>Amount balance</w:t>
+      </w:r>
+      <w:r>
+        <w:rPr>
+          <w:rFonts w:ascii="Courier New" w:hAnsi="Courier New" w:cs="Courier New"/>
+          <w:b/>
+        </w:rPr>
+        <w:tab/>
+      </w:r>
+      <w:r>
+        <w:rPr>
+          <w:rFonts w:ascii="Courier New" w:hAnsi="Courier New" w:cs="Courier New"/>
+          <w:b/>
+        </w:rPr>
+        <w:tab/>
+      </w:r>
+      <w:r>
+        <w:rPr>
+          <w:rFonts w:ascii="Courier New" w:hAnsi="Courier New" w:cs="Courier New"/>
+          <w:b/>
+        </w:rPr>
+        <w:tab/>
+        <w:t>- 650.0</w:t>
+      </w:r>
+    </w:p>
+    <w:p>
+      <w:pPr>
+        <w:pStyle w:val="PlainText"/>
+        <w:rPr>
+          <w:rFonts w:ascii="Courier New" w:hAnsi="Courier New" w:cs="Courier New"/>
+          <w:b/>
+        </w:rPr>
+      </w:pPr>
+    </w:p>
+    <w:p>
+      <w:pPr>
+        <w:pStyle w:val="PlainText"/>
+        <w:rPr>
+          <w:rFonts w:ascii="Courier New" w:hAnsi="Courier New" w:cs="Courier New"/>
+          <w:b/>
+        </w:rPr>
+      </w:pPr>
     </w:p>
     <w:p>
       <w:pPr>

</xml_diff>

<commit_message>
13/04/2019 MAMATHA CHICK IN
</commit_message>
<xml_diff>
--- a/customer _details/GANGAMMA/SEP/TUMKUR/ARV/PURCHASE DETAILS.docx
+++ b/customer _details/GANGAMMA/SEP/TUMKUR/ARV/PURCHASE DETAILS.docx
@@ -8189,13 +8189,7 @@
         <w:rPr>
           <w:rFonts w:ascii="Courier New" w:hAnsi="Courier New" w:cs="Courier New"/>
         </w:rPr>
-        <w:t>FRI Apr 05</w:t>
-      </w:r>
-      <w:r>
-        <w:rPr>
-          <w:rFonts w:ascii="Courier New" w:hAnsi="Courier New" w:cs="Courier New"/>
-        </w:rPr>
-        <w:t xml:space="preserve"> 11:57:35 IST 2019</w:t>
+        <w:t>FRI Apr 05 11:57:35 IST 2019</w:t>
       </w:r>
     </w:p>
     <w:p>
@@ -8354,6 +8348,369 @@
         <w:tab/>
         <w:t>- CASH AND CLEARD</w:t>
       </w:r>
+    </w:p>
+    <w:p>
+      <w:pPr>
+        <w:pStyle w:val="PlainText"/>
+        <w:rPr>
+          <w:rFonts w:ascii="Courier New" w:hAnsi="Courier New" w:cs="Courier New"/>
+        </w:rPr>
+      </w:pPr>
+    </w:p>
+    <w:p>
+      <w:pPr>
+        <w:pStyle w:val="PlainText"/>
+        <w:rPr>
+          <w:rFonts w:ascii="Courier New" w:hAnsi="Courier New" w:cs="Courier New"/>
+        </w:rPr>
+      </w:pPr>
+      <w:r>
+        <w:rPr>
+          <w:rFonts w:ascii="Courier New" w:hAnsi="Courier New" w:cs="Courier New"/>
+        </w:rPr>
+        <w:t>THU Apr 11</w:t>
+      </w:r>
+      <w:r>
+        <w:rPr>
+          <w:rFonts w:ascii="Courier New" w:hAnsi="Courier New" w:cs="Courier New"/>
+        </w:rPr>
+        <w:t xml:space="preserve"> 14:42:29 IST 2019</w:t>
+      </w:r>
+    </w:p>
+    <w:p>
+      <w:pPr>
+        <w:pStyle w:val="PlainText"/>
+        <w:rPr>
+          <w:rFonts w:ascii="Courier New" w:hAnsi="Courier New" w:cs="Courier New"/>
+        </w:rPr>
+      </w:pPr>
+      <w:r>
+        <w:rPr>
+          <w:rFonts w:ascii="Courier New" w:hAnsi="Courier New" w:cs="Courier New"/>
+        </w:rPr>
+        <w:t>Person Name</w:t>
+      </w:r>
+      <w:r>
+        <w:rPr>
+          <w:rFonts w:ascii="Courier New" w:hAnsi="Courier New" w:cs="Courier New"/>
+        </w:rPr>
+        <w:tab/>
+      </w:r>
+      <w:r>
+        <w:rPr>
+          <w:rFonts w:ascii="Courier New" w:hAnsi="Courier New" w:cs="Courier New"/>
+        </w:rPr>
+        <w:tab/>
+      </w:r>
+      <w:r>
+        <w:rPr>
+          <w:rFonts w:ascii="Courier New" w:hAnsi="Courier New" w:cs="Courier New"/>
+        </w:rPr>
+        <w:tab/>
+      </w:r>
+      <w:r>
+        <w:rPr>
+          <w:rFonts w:ascii="Courier New" w:hAnsi="Courier New" w:cs="Courier New"/>
+        </w:rPr>
+        <w:tab/>
+        <w:t>- ARV</w:t>
+      </w:r>
+    </w:p>
+    <w:p>
+      <w:pPr>
+        <w:pStyle w:val="PlainText"/>
+        <w:rPr>
+          <w:rFonts w:ascii="Courier New" w:hAnsi="Courier New" w:cs="Courier New"/>
+        </w:rPr>
+      </w:pPr>
+      <w:r>
+        <w:rPr>
+          <w:rFonts w:ascii="Courier New" w:hAnsi="Courier New" w:cs="Courier New"/>
+        </w:rPr>
+        <w:t>Bill number</w:t>
+      </w:r>
+      <w:r>
+        <w:rPr>
+          <w:rFonts w:ascii="Courier New" w:hAnsi="Courier New" w:cs="Courier New"/>
+        </w:rPr>
+        <w:tab/>
+      </w:r>
+      <w:r>
+        <w:rPr>
+          <w:rFonts w:ascii="Courier New" w:hAnsi="Courier New" w:cs="Courier New"/>
+        </w:rPr>
+        <w:tab/>
+      </w:r>
+      <w:r>
+        <w:rPr>
+          <w:rFonts w:ascii="Courier New" w:hAnsi="Courier New" w:cs="Courier New"/>
+        </w:rPr>
+        <w:tab/>
+      </w:r>
+      <w:r>
+        <w:rPr>
+          <w:rFonts w:ascii="Courier New" w:hAnsi="Courier New" w:cs="Courier New"/>
+        </w:rPr>
+        <w:tab/>
+        <w:t>- 12116</w:t>
+      </w:r>
+    </w:p>
+    <w:p>
+      <w:pPr>
+        <w:pStyle w:val="PlainText"/>
+        <w:rPr>
+          <w:rFonts w:ascii="Courier New" w:hAnsi="Courier New" w:cs="Courier New"/>
+        </w:rPr>
+      </w:pPr>
+      <w:r>
+        <w:rPr>
+          <w:rFonts w:ascii="Courier New" w:hAnsi="Courier New" w:cs="Courier New"/>
+        </w:rPr>
+        <w:t>---------------------------------------------------------------</w:t>
+      </w:r>
+    </w:p>
+    <w:p>
+      <w:pPr>
+        <w:pStyle w:val="PlainText"/>
+        <w:rPr>
+          <w:rFonts w:ascii="Courier New" w:hAnsi="Courier New" w:cs="Courier New"/>
+        </w:rPr>
+      </w:pPr>
+      <w:r>
+        <w:rPr>
+          <w:rFonts w:ascii="Courier New" w:hAnsi="Courier New" w:cs="Courier New"/>
+        </w:rPr>
+        <w:t>Item Name</w:t>
+      </w:r>
+      <w:r>
+        <w:rPr>
+          <w:rFonts w:ascii="Courier New" w:hAnsi="Courier New" w:cs="Courier New"/>
+        </w:rPr>
+        <w:tab/>
+      </w:r>
+      <w:r>
+        <w:rPr>
+          <w:rFonts w:ascii="Courier New" w:hAnsi="Courier New" w:cs="Courier New"/>
+        </w:rPr>
+        <w:tab/>
+      </w:r>
+      <w:r>
+        <w:rPr>
+          <w:rFonts w:ascii="Courier New" w:hAnsi="Courier New" w:cs="Courier New"/>
+        </w:rPr>
+        <w:tab/>
+      </w:r>
+      <w:r>
+        <w:rPr>
+          <w:rFonts w:ascii="Courier New" w:hAnsi="Courier New" w:cs="Courier New"/>
+        </w:rPr>
+        <w:tab/>
+        <w:t>- CARROT</w:t>
+      </w:r>
+    </w:p>
+    <w:p>
+      <w:pPr>
+        <w:pStyle w:val="PlainText"/>
+        <w:rPr>
+          <w:rFonts w:ascii="Courier New" w:hAnsi="Courier New" w:cs="Courier New"/>
+        </w:rPr>
+      </w:pPr>
+      <w:r>
+        <w:rPr>
+          <w:rFonts w:ascii="Courier New" w:hAnsi="Courier New" w:cs="Courier New"/>
+        </w:rPr>
+        <w:t>Number of Pockets</w:t>
+      </w:r>
+      <w:r>
+        <w:rPr>
+          <w:rFonts w:ascii="Courier New" w:hAnsi="Courier New" w:cs="Courier New"/>
+        </w:rPr>
+        <w:tab/>
+      </w:r>
+      <w:r>
+        <w:rPr>
+          <w:rFonts w:ascii="Courier New" w:hAnsi="Courier New" w:cs="Courier New"/>
+        </w:rPr>
+        <w:tab/>
+      </w:r>
+      <w:r>
+        <w:rPr>
+          <w:rFonts w:ascii="Courier New" w:hAnsi="Courier New" w:cs="Courier New"/>
+        </w:rPr>
+        <w:tab/>
+        <w:t>- 1</w:t>
+      </w:r>
+    </w:p>
+    <w:p>
+      <w:pPr>
+        <w:pStyle w:val="PlainText"/>
+        <w:rPr>
+          <w:rFonts w:ascii="Courier New" w:hAnsi="Courier New" w:cs="Courier New"/>
+        </w:rPr>
+      </w:pPr>
+      <w:r>
+        <w:rPr>
+          <w:rFonts w:ascii="Courier New" w:hAnsi="Courier New" w:cs="Courier New"/>
+        </w:rPr>
+        <w:t>Number of KGs</w:t>
+      </w:r>
+      <w:r>
+        <w:rPr>
+          <w:rFonts w:ascii="Courier New" w:hAnsi="Courier New" w:cs="Courier New"/>
+        </w:rPr>
+        <w:tab/>
+      </w:r>
+      <w:r>
+        <w:rPr>
+          <w:rFonts w:ascii="Courier New" w:hAnsi="Courier New" w:cs="Courier New"/>
+        </w:rPr>
+        <w:tab/>
+      </w:r>
+      <w:r>
+        <w:rPr>
+          <w:rFonts w:ascii="Courier New" w:hAnsi="Courier New" w:cs="Courier New"/>
+        </w:rPr>
+        <w:tab/>
+        <w:t>- 66</w:t>
+      </w:r>
+    </w:p>
+    <w:p>
+      <w:pPr>
+        <w:pStyle w:val="PlainText"/>
+        <w:rPr>
+          <w:rFonts w:ascii="Courier New" w:hAnsi="Courier New" w:cs="Courier New"/>
+        </w:rPr>
+      </w:pPr>
+      <w:r>
+        <w:rPr>
+          <w:rFonts w:ascii="Courier New" w:hAnsi="Courier New" w:cs="Courier New"/>
+        </w:rPr>
+        <w:t>Rate</w:t>
+      </w:r>
+      <w:r>
+        <w:rPr>
+          <w:rFonts w:ascii="Courier New" w:hAnsi="Courier New" w:cs="Courier New"/>
+        </w:rPr>
+        <w:tab/>
+      </w:r>
+      <w:r>
+        <w:rPr>
+          <w:rFonts w:ascii="Courier New" w:hAnsi="Courier New" w:cs="Courier New"/>
+        </w:rPr>
+        <w:tab/>
+      </w:r>
+      <w:r>
+        <w:rPr>
+          <w:rFonts w:ascii="Courier New" w:hAnsi="Courier New" w:cs="Courier New"/>
+        </w:rPr>
+        <w:tab/>
+      </w:r>
+      <w:r>
+        <w:rPr>
+          <w:rFonts w:ascii="Courier New" w:hAnsi="Courier New" w:cs="Courier New"/>
+        </w:rPr>
+        <w:tab/>
+      </w:r>
+      <w:r>
+        <w:rPr>
+          <w:rFonts w:ascii="Courier New" w:hAnsi="Courier New" w:cs="Courier New"/>
+        </w:rPr>
+        <w:tab/>
+        <w:t>- 20</w:t>
+      </w:r>
+    </w:p>
+    <w:p>
+      <w:pPr>
+        <w:pStyle w:val="PlainText"/>
+        <w:rPr>
+          <w:rFonts w:ascii="Courier New" w:hAnsi="Courier New" w:cs="Courier New"/>
+        </w:rPr>
+      </w:pPr>
+      <w:r>
+        <w:rPr>
+          <w:rFonts w:ascii="Courier New" w:hAnsi="Courier New" w:cs="Courier New"/>
+        </w:rPr>
+        <w:t>Total Price</w:t>
+      </w:r>
+      <w:r>
+        <w:rPr>
+          <w:rFonts w:ascii="Courier New" w:hAnsi="Courier New" w:cs="Courier New"/>
+        </w:rPr>
+        <w:tab/>
+      </w:r>
+      <w:r>
+        <w:rPr>
+          <w:rFonts w:ascii="Courier New" w:hAnsi="Courier New" w:cs="Courier New"/>
+        </w:rPr>
+        <w:tab/>
+      </w:r>
+      <w:r>
+        <w:rPr>
+          <w:rFonts w:ascii="Courier New" w:hAnsi="Courier New" w:cs="Courier New"/>
+        </w:rPr>
+        <w:tab/>
+      </w:r>
+      <w:r>
+        <w:rPr>
+          <w:rFonts w:ascii="Courier New" w:hAnsi="Courier New" w:cs="Courier New"/>
+        </w:rPr>
+        <w:tab/>
+        <w:t>- 1320.0</w:t>
+      </w:r>
+    </w:p>
+    <w:p>
+      <w:pPr>
+        <w:pStyle w:val="PlainText"/>
+        <w:rPr>
+          <w:rFonts w:ascii="Courier New" w:hAnsi="Courier New" w:cs="Courier New"/>
+          <w:b/>
+        </w:rPr>
+      </w:pPr>
+      <w:r>
+        <w:rPr>
+          <w:rFonts w:ascii="Courier New" w:hAnsi="Courier New" w:cs="Courier New"/>
+          <w:b/>
+        </w:rPr>
+        <w:t>Amount balance</w:t>
+      </w:r>
+      <w:r>
+        <w:rPr>
+          <w:rFonts w:ascii="Courier New" w:hAnsi="Courier New" w:cs="Courier New"/>
+          <w:b/>
+        </w:rPr>
+        <w:tab/>
+      </w:r>
+      <w:r>
+        <w:rPr>
+          <w:rFonts w:ascii="Courier New" w:hAnsi="Courier New" w:cs="Courier New"/>
+          <w:b/>
+        </w:rPr>
+        <w:tab/>
+      </w:r>
+      <w:r>
+        <w:rPr>
+          <w:rFonts w:ascii="Courier New" w:hAnsi="Courier New" w:cs="Courier New"/>
+          <w:b/>
+        </w:rPr>
+        <w:tab/>
+        <w:t>- 1320.0</w:t>
+      </w:r>
+    </w:p>
+    <w:p>
+      <w:pPr>
+        <w:pStyle w:val="PlainText"/>
+        <w:rPr>
+          <w:rFonts w:ascii="Courier New" w:hAnsi="Courier New" w:cs="Courier New"/>
+        </w:rPr>
+      </w:pPr>
+    </w:p>
+    <w:p>
+      <w:pPr>
+        <w:pStyle w:val="PlainText"/>
+        <w:rPr>
+          <w:rFonts w:ascii="Courier New" w:hAnsi="Courier New" w:cs="Courier New"/>
+        </w:rPr>
+      </w:pPr>
     </w:p>
     <w:p>
       <w:pPr>

</xml_diff>

<commit_message>
09/05/2019 MAMATHA CHICK IN
</commit_message>
<xml_diff>
--- a/customer _details/GANGAMMA/SEP/TUMKUR/ARV/PURCHASE DETAILS.docx
+++ b/customer _details/GANGAMMA/SEP/TUMKUR/ARV/PURCHASE DETAILS.docx
@@ -13157,13 +13157,7 @@
         <w:rPr>
           <w:rFonts w:ascii="Courier New" w:hAnsi="Courier New" w:cs="Courier New"/>
         </w:rPr>
-        <w:t>FRI May 03</w:t>
-      </w:r>
-      <w:r>
-        <w:rPr>
-          <w:rFonts w:ascii="Courier New" w:hAnsi="Courier New" w:cs="Courier New"/>
-        </w:rPr>
-        <w:t xml:space="preserve"> 14:15:31 IST 2019</w:t>
+        <w:t>FRI May 03 14:15:31 IST 2019</w:t>
       </w:r>
     </w:p>
     <w:p>
@@ -13322,6 +13316,369 @@
         <w:tab/>
         <w:t>- CASH AND CLEARD</w:t>
       </w:r>
+    </w:p>
+    <w:p>
+      <w:pPr>
+        <w:pStyle w:val="PlainText"/>
+        <w:rPr>
+          <w:rFonts w:ascii="Courier New" w:hAnsi="Courier New" w:cs="Courier New"/>
+        </w:rPr>
+      </w:pPr>
+    </w:p>
+    <w:p>
+      <w:pPr>
+        <w:pStyle w:val="PlainText"/>
+        <w:rPr>
+          <w:rFonts w:ascii="Courier New" w:hAnsi="Courier New" w:cs="Courier New"/>
+        </w:rPr>
+      </w:pPr>
+      <w:r>
+        <w:rPr>
+          <w:rFonts w:ascii="Courier New" w:hAnsi="Courier New" w:cs="Courier New"/>
+        </w:rPr>
+        <w:t>SUN May 05</w:t>
+      </w:r>
+      <w:r>
+        <w:rPr>
+          <w:rFonts w:ascii="Courier New" w:hAnsi="Courier New" w:cs="Courier New"/>
+        </w:rPr>
+        <w:t xml:space="preserve"> 14:42:49 IST 2019</w:t>
+      </w:r>
+    </w:p>
+    <w:p>
+      <w:pPr>
+        <w:pStyle w:val="PlainText"/>
+        <w:rPr>
+          <w:rFonts w:ascii="Courier New" w:hAnsi="Courier New" w:cs="Courier New"/>
+        </w:rPr>
+      </w:pPr>
+      <w:r>
+        <w:rPr>
+          <w:rFonts w:ascii="Courier New" w:hAnsi="Courier New" w:cs="Courier New"/>
+        </w:rPr>
+        <w:t>Person Name</w:t>
+      </w:r>
+      <w:r>
+        <w:rPr>
+          <w:rFonts w:ascii="Courier New" w:hAnsi="Courier New" w:cs="Courier New"/>
+        </w:rPr>
+        <w:tab/>
+      </w:r>
+      <w:r>
+        <w:rPr>
+          <w:rFonts w:ascii="Courier New" w:hAnsi="Courier New" w:cs="Courier New"/>
+        </w:rPr>
+        <w:tab/>
+      </w:r>
+      <w:r>
+        <w:rPr>
+          <w:rFonts w:ascii="Courier New" w:hAnsi="Courier New" w:cs="Courier New"/>
+        </w:rPr>
+        <w:tab/>
+      </w:r>
+      <w:r>
+        <w:rPr>
+          <w:rFonts w:ascii="Courier New" w:hAnsi="Courier New" w:cs="Courier New"/>
+        </w:rPr>
+        <w:tab/>
+        <w:t>- ARV</w:t>
+      </w:r>
+    </w:p>
+    <w:p>
+      <w:pPr>
+        <w:pStyle w:val="PlainText"/>
+        <w:rPr>
+          <w:rFonts w:ascii="Courier New" w:hAnsi="Courier New" w:cs="Courier New"/>
+        </w:rPr>
+      </w:pPr>
+      <w:r>
+        <w:rPr>
+          <w:rFonts w:ascii="Courier New" w:hAnsi="Courier New" w:cs="Courier New"/>
+        </w:rPr>
+        <w:t>Bill number</w:t>
+      </w:r>
+      <w:r>
+        <w:rPr>
+          <w:rFonts w:ascii="Courier New" w:hAnsi="Courier New" w:cs="Courier New"/>
+        </w:rPr>
+        <w:tab/>
+      </w:r>
+      <w:r>
+        <w:rPr>
+          <w:rFonts w:ascii="Courier New" w:hAnsi="Courier New" w:cs="Courier New"/>
+        </w:rPr>
+        <w:tab/>
+      </w:r>
+      <w:r>
+        <w:rPr>
+          <w:rFonts w:ascii="Courier New" w:hAnsi="Courier New" w:cs="Courier New"/>
+        </w:rPr>
+        <w:tab/>
+      </w:r>
+      <w:r>
+        <w:rPr>
+          <w:rFonts w:ascii="Courier New" w:hAnsi="Courier New" w:cs="Courier New"/>
+        </w:rPr>
+        <w:tab/>
+        <w:t>- 12611</w:t>
+      </w:r>
+    </w:p>
+    <w:p>
+      <w:pPr>
+        <w:pStyle w:val="PlainText"/>
+        <w:rPr>
+          <w:rFonts w:ascii="Courier New" w:hAnsi="Courier New" w:cs="Courier New"/>
+        </w:rPr>
+      </w:pPr>
+      <w:r>
+        <w:rPr>
+          <w:rFonts w:ascii="Courier New" w:hAnsi="Courier New" w:cs="Courier New"/>
+        </w:rPr>
+        <w:t>---------------------------------------------------------------</w:t>
+      </w:r>
+    </w:p>
+    <w:p>
+      <w:pPr>
+        <w:pStyle w:val="PlainText"/>
+        <w:rPr>
+          <w:rFonts w:ascii="Courier New" w:hAnsi="Courier New" w:cs="Courier New"/>
+        </w:rPr>
+      </w:pPr>
+      <w:r>
+        <w:rPr>
+          <w:rFonts w:ascii="Courier New" w:hAnsi="Courier New" w:cs="Courier New"/>
+        </w:rPr>
+        <w:t>Item Name</w:t>
+      </w:r>
+      <w:r>
+        <w:rPr>
+          <w:rFonts w:ascii="Courier New" w:hAnsi="Courier New" w:cs="Courier New"/>
+        </w:rPr>
+        <w:tab/>
+      </w:r>
+      <w:r>
+        <w:rPr>
+          <w:rFonts w:ascii="Courier New" w:hAnsi="Courier New" w:cs="Courier New"/>
+        </w:rPr>
+        <w:tab/>
+      </w:r>
+      <w:r>
+        <w:rPr>
+          <w:rFonts w:ascii="Courier New" w:hAnsi="Courier New" w:cs="Courier New"/>
+        </w:rPr>
+        <w:tab/>
+      </w:r>
+      <w:r>
+        <w:rPr>
+          <w:rFonts w:ascii="Courier New" w:hAnsi="Courier New" w:cs="Courier New"/>
+        </w:rPr>
+        <w:tab/>
+        <w:t>- CARROT</w:t>
+      </w:r>
+    </w:p>
+    <w:p>
+      <w:pPr>
+        <w:pStyle w:val="PlainText"/>
+        <w:rPr>
+          <w:rFonts w:ascii="Courier New" w:hAnsi="Courier New" w:cs="Courier New"/>
+        </w:rPr>
+      </w:pPr>
+      <w:r>
+        <w:rPr>
+          <w:rFonts w:ascii="Courier New" w:hAnsi="Courier New" w:cs="Courier New"/>
+        </w:rPr>
+        <w:t>Number of Pockets</w:t>
+      </w:r>
+      <w:r>
+        <w:rPr>
+          <w:rFonts w:ascii="Courier New" w:hAnsi="Courier New" w:cs="Courier New"/>
+        </w:rPr>
+        <w:tab/>
+      </w:r>
+      <w:r>
+        <w:rPr>
+          <w:rFonts w:ascii="Courier New" w:hAnsi="Courier New" w:cs="Courier New"/>
+        </w:rPr>
+        <w:tab/>
+      </w:r>
+      <w:r>
+        <w:rPr>
+          <w:rFonts w:ascii="Courier New" w:hAnsi="Courier New" w:cs="Courier New"/>
+        </w:rPr>
+        <w:tab/>
+        <w:t>- 1</w:t>
+      </w:r>
+    </w:p>
+    <w:p>
+      <w:pPr>
+        <w:pStyle w:val="PlainText"/>
+        <w:rPr>
+          <w:rFonts w:ascii="Courier New" w:hAnsi="Courier New" w:cs="Courier New"/>
+        </w:rPr>
+      </w:pPr>
+      <w:r>
+        <w:rPr>
+          <w:rFonts w:ascii="Courier New" w:hAnsi="Courier New" w:cs="Courier New"/>
+        </w:rPr>
+        <w:t>Number of KGs</w:t>
+      </w:r>
+      <w:r>
+        <w:rPr>
+          <w:rFonts w:ascii="Courier New" w:hAnsi="Courier New" w:cs="Courier New"/>
+        </w:rPr>
+        <w:tab/>
+      </w:r>
+      <w:r>
+        <w:rPr>
+          <w:rFonts w:ascii="Courier New" w:hAnsi="Courier New" w:cs="Courier New"/>
+        </w:rPr>
+        <w:tab/>
+      </w:r>
+      <w:r>
+        <w:rPr>
+          <w:rFonts w:ascii="Courier New" w:hAnsi="Courier New" w:cs="Courier New"/>
+        </w:rPr>
+        <w:tab/>
+        <w:t>- 48</w:t>
+      </w:r>
+    </w:p>
+    <w:p>
+      <w:pPr>
+        <w:pStyle w:val="PlainText"/>
+        <w:rPr>
+          <w:rFonts w:ascii="Courier New" w:hAnsi="Courier New" w:cs="Courier New"/>
+        </w:rPr>
+      </w:pPr>
+      <w:r>
+        <w:rPr>
+          <w:rFonts w:ascii="Courier New" w:hAnsi="Courier New" w:cs="Courier New"/>
+        </w:rPr>
+        <w:t>Rate</w:t>
+      </w:r>
+      <w:r>
+        <w:rPr>
+          <w:rFonts w:ascii="Courier New" w:hAnsi="Courier New" w:cs="Courier New"/>
+        </w:rPr>
+        <w:tab/>
+      </w:r>
+      <w:r>
+        <w:rPr>
+          <w:rFonts w:ascii="Courier New" w:hAnsi="Courier New" w:cs="Courier New"/>
+        </w:rPr>
+        <w:tab/>
+      </w:r>
+      <w:r>
+        <w:rPr>
+          <w:rFonts w:ascii="Courier New" w:hAnsi="Courier New" w:cs="Courier New"/>
+        </w:rPr>
+        <w:tab/>
+      </w:r>
+      <w:r>
+        <w:rPr>
+          <w:rFonts w:ascii="Courier New" w:hAnsi="Courier New" w:cs="Courier New"/>
+        </w:rPr>
+        <w:tab/>
+      </w:r>
+      <w:r>
+        <w:rPr>
+          <w:rFonts w:ascii="Courier New" w:hAnsi="Courier New" w:cs="Courier New"/>
+        </w:rPr>
+        <w:tab/>
+        <w:t>- 25</w:t>
+      </w:r>
+    </w:p>
+    <w:p>
+      <w:pPr>
+        <w:pStyle w:val="PlainText"/>
+        <w:rPr>
+          <w:rFonts w:ascii="Courier New" w:hAnsi="Courier New" w:cs="Courier New"/>
+        </w:rPr>
+      </w:pPr>
+      <w:r>
+        <w:rPr>
+          <w:rFonts w:ascii="Courier New" w:hAnsi="Courier New" w:cs="Courier New"/>
+        </w:rPr>
+        <w:t>Total Price</w:t>
+      </w:r>
+      <w:r>
+        <w:rPr>
+          <w:rFonts w:ascii="Courier New" w:hAnsi="Courier New" w:cs="Courier New"/>
+        </w:rPr>
+        <w:tab/>
+      </w:r>
+      <w:r>
+        <w:rPr>
+          <w:rFonts w:ascii="Courier New" w:hAnsi="Courier New" w:cs="Courier New"/>
+        </w:rPr>
+        <w:tab/>
+      </w:r>
+      <w:r>
+        <w:rPr>
+          <w:rFonts w:ascii="Courier New" w:hAnsi="Courier New" w:cs="Courier New"/>
+        </w:rPr>
+        <w:tab/>
+      </w:r>
+      <w:r>
+        <w:rPr>
+          <w:rFonts w:ascii="Courier New" w:hAnsi="Courier New" w:cs="Courier New"/>
+        </w:rPr>
+        <w:tab/>
+        <w:t>- 1200.0</w:t>
+      </w:r>
+    </w:p>
+    <w:p>
+      <w:pPr>
+        <w:pStyle w:val="PlainText"/>
+        <w:rPr>
+          <w:rFonts w:ascii="Courier New" w:hAnsi="Courier New" w:cs="Courier New"/>
+          <w:b/>
+        </w:rPr>
+      </w:pPr>
+      <w:r>
+        <w:rPr>
+          <w:rFonts w:ascii="Courier New" w:hAnsi="Courier New" w:cs="Courier New"/>
+          <w:b/>
+        </w:rPr>
+        <w:t>Amount balance</w:t>
+      </w:r>
+      <w:r>
+        <w:rPr>
+          <w:rFonts w:ascii="Courier New" w:hAnsi="Courier New" w:cs="Courier New"/>
+          <w:b/>
+        </w:rPr>
+        <w:tab/>
+      </w:r>
+      <w:r>
+        <w:rPr>
+          <w:rFonts w:ascii="Courier New" w:hAnsi="Courier New" w:cs="Courier New"/>
+          <w:b/>
+        </w:rPr>
+        <w:tab/>
+      </w:r>
+      <w:r>
+        <w:rPr>
+          <w:rFonts w:ascii="Courier New" w:hAnsi="Courier New" w:cs="Courier New"/>
+          <w:b/>
+        </w:rPr>
+        <w:tab/>
+        <w:t>- 1200.0</w:t>
+      </w:r>
+    </w:p>
+    <w:p>
+      <w:pPr>
+        <w:pStyle w:val="PlainText"/>
+        <w:rPr>
+          <w:rFonts w:ascii="Courier New" w:hAnsi="Courier New" w:cs="Courier New"/>
+        </w:rPr>
+      </w:pPr>
+    </w:p>
+    <w:p>
+      <w:pPr>
+        <w:pStyle w:val="PlainText"/>
+        <w:rPr>
+          <w:rFonts w:ascii="Courier New" w:hAnsi="Courier New" w:cs="Courier New"/>
+        </w:rPr>
+      </w:pPr>
     </w:p>
     <w:p>
       <w:pPr>

</xml_diff>

<commit_message>
30/05/2019 MAMATHA CHICK IN
</commit_message>
<xml_diff>
--- a/customer _details/GANGAMMA/SEP/TUMKUR/ARV/PURCHASE DETAILS.docx
+++ b/customer _details/GANGAMMA/SEP/TUMKUR/ARV/PURCHASE DETAILS.docx
@@ -16160,13 +16160,7 @@
         <w:rPr>
           <w:rFonts w:ascii="Courier New" w:hAnsi="Courier New" w:cs="Courier New"/>
         </w:rPr>
-        <w:t>MON May 19</w:t>
-      </w:r>
-      <w:r>
-        <w:rPr>
-          <w:rFonts w:ascii="Courier New" w:hAnsi="Courier New" w:cs="Courier New"/>
-        </w:rPr>
-        <w:t xml:space="preserve"> 13:58:40 IST 2019</w:t>
+        <w:t>MON May 19 13:58:40 IST 2019</w:t>
       </w:r>
     </w:p>
     <w:p>
@@ -16599,6 +16593,950 @@
         <w:tab/>
         <w:t>- 1820.0</w:t>
       </w:r>
+    </w:p>
+    <w:p>
+      <w:pPr>
+        <w:pStyle w:val="PlainText"/>
+        <w:rPr>
+          <w:rFonts w:ascii="Courier New" w:hAnsi="Courier New" w:cs="Courier New"/>
+          <w:b/>
+        </w:rPr>
+      </w:pPr>
+    </w:p>
+    <w:p>
+      <w:pPr>
+        <w:pStyle w:val="PlainText"/>
+        <w:rPr>
+          <w:rFonts w:ascii="Courier New" w:hAnsi="Courier New" w:cs="Courier New"/>
+        </w:rPr>
+      </w:pPr>
+      <w:r>
+        <w:rPr>
+          <w:rFonts w:ascii="Courier New" w:hAnsi="Courier New" w:cs="Courier New"/>
+        </w:rPr>
+        <w:t>FRI May 24 13:19:16 IST 2019</w:t>
+      </w:r>
+    </w:p>
+    <w:p>
+      <w:pPr>
+        <w:pStyle w:val="PlainText"/>
+        <w:rPr>
+          <w:rFonts w:ascii="Courier New" w:hAnsi="Courier New" w:cs="Courier New"/>
+        </w:rPr>
+      </w:pPr>
+      <w:r>
+        <w:rPr>
+          <w:rFonts w:ascii="Courier New" w:hAnsi="Courier New" w:cs="Courier New"/>
+        </w:rPr>
+        <w:t>Person Name</w:t>
+      </w:r>
+      <w:r>
+        <w:rPr>
+          <w:rFonts w:ascii="Courier New" w:hAnsi="Courier New" w:cs="Courier New"/>
+        </w:rPr>
+        <w:tab/>
+      </w:r>
+      <w:r>
+        <w:rPr>
+          <w:rFonts w:ascii="Courier New" w:hAnsi="Courier New" w:cs="Courier New"/>
+        </w:rPr>
+        <w:tab/>
+      </w:r>
+      <w:r>
+        <w:rPr>
+          <w:rFonts w:ascii="Courier New" w:hAnsi="Courier New" w:cs="Courier New"/>
+        </w:rPr>
+        <w:tab/>
+      </w:r>
+      <w:r>
+        <w:rPr>
+          <w:rFonts w:ascii="Courier New" w:hAnsi="Courier New" w:cs="Courier New"/>
+        </w:rPr>
+        <w:tab/>
+        <w:t>- ARV</w:t>
+      </w:r>
+    </w:p>
+    <w:p>
+      <w:pPr>
+        <w:pStyle w:val="PlainText"/>
+        <w:rPr>
+          <w:rFonts w:ascii="Courier New" w:hAnsi="Courier New" w:cs="Courier New"/>
+        </w:rPr>
+      </w:pPr>
+      <w:r>
+        <w:rPr>
+          <w:rFonts w:ascii="Courier New" w:hAnsi="Courier New" w:cs="Courier New"/>
+        </w:rPr>
+        <w:t>Bill number</w:t>
+      </w:r>
+      <w:r>
+        <w:rPr>
+          <w:rFonts w:ascii="Courier New" w:hAnsi="Courier New" w:cs="Courier New"/>
+        </w:rPr>
+        <w:tab/>
+      </w:r>
+      <w:r>
+        <w:rPr>
+          <w:rFonts w:ascii="Courier New" w:hAnsi="Courier New" w:cs="Courier New"/>
+        </w:rPr>
+        <w:tab/>
+      </w:r>
+      <w:r>
+        <w:rPr>
+          <w:rFonts w:ascii="Courier New" w:hAnsi="Courier New" w:cs="Courier New"/>
+        </w:rPr>
+        <w:tab/>
+      </w:r>
+      <w:r>
+        <w:rPr>
+          <w:rFonts w:ascii="Courier New" w:hAnsi="Courier New" w:cs="Courier New"/>
+        </w:rPr>
+        <w:tab/>
+        <w:t>- 12966</w:t>
+      </w:r>
+    </w:p>
+    <w:p>
+      <w:pPr>
+        <w:pStyle w:val="PlainText"/>
+        <w:rPr>
+          <w:rFonts w:ascii="Courier New" w:hAnsi="Courier New" w:cs="Courier New"/>
+        </w:rPr>
+      </w:pPr>
+      <w:r>
+        <w:rPr>
+          <w:rFonts w:ascii="Courier New" w:hAnsi="Courier New" w:cs="Courier New"/>
+        </w:rPr>
+        <w:t>---------------------------------------------------------------</w:t>
+      </w:r>
+    </w:p>
+    <w:p>
+      <w:pPr>
+        <w:pStyle w:val="PlainText"/>
+        <w:rPr>
+          <w:rFonts w:ascii="Courier New" w:hAnsi="Courier New" w:cs="Courier New"/>
+        </w:rPr>
+      </w:pPr>
+      <w:r>
+        <w:rPr>
+          <w:rFonts w:ascii="Courier New" w:hAnsi="Courier New" w:cs="Courier New"/>
+        </w:rPr>
+        <w:t>Item Name</w:t>
+      </w:r>
+      <w:r>
+        <w:rPr>
+          <w:rFonts w:ascii="Courier New" w:hAnsi="Courier New" w:cs="Courier New"/>
+        </w:rPr>
+        <w:tab/>
+      </w:r>
+      <w:r>
+        <w:rPr>
+          <w:rFonts w:ascii="Courier New" w:hAnsi="Courier New" w:cs="Courier New"/>
+        </w:rPr>
+        <w:tab/>
+      </w:r>
+      <w:r>
+        <w:rPr>
+          <w:rFonts w:ascii="Courier New" w:hAnsi="Courier New" w:cs="Courier New"/>
+        </w:rPr>
+        <w:tab/>
+      </w:r>
+      <w:r>
+        <w:rPr>
+          <w:rFonts w:ascii="Courier New" w:hAnsi="Courier New" w:cs="Courier New"/>
+        </w:rPr>
+        <w:tab/>
+        <w:t>- CARROT</w:t>
+      </w:r>
+    </w:p>
+    <w:p>
+      <w:pPr>
+        <w:pStyle w:val="PlainText"/>
+        <w:rPr>
+          <w:rFonts w:ascii="Courier New" w:hAnsi="Courier New" w:cs="Courier New"/>
+        </w:rPr>
+      </w:pPr>
+      <w:r>
+        <w:rPr>
+          <w:rFonts w:ascii="Courier New" w:hAnsi="Courier New" w:cs="Courier New"/>
+        </w:rPr>
+        <w:t>Number of Pockets</w:t>
+      </w:r>
+      <w:r>
+        <w:rPr>
+          <w:rFonts w:ascii="Courier New" w:hAnsi="Courier New" w:cs="Courier New"/>
+        </w:rPr>
+        <w:tab/>
+      </w:r>
+      <w:r>
+        <w:rPr>
+          <w:rFonts w:ascii="Courier New" w:hAnsi="Courier New" w:cs="Courier New"/>
+        </w:rPr>
+        <w:tab/>
+      </w:r>
+      <w:r>
+        <w:rPr>
+          <w:rFonts w:ascii="Courier New" w:hAnsi="Courier New" w:cs="Courier New"/>
+        </w:rPr>
+        <w:tab/>
+        <w:t>- 2</w:t>
+      </w:r>
+    </w:p>
+    <w:p>
+      <w:pPr>
+        <w:pStyle w:val="PlainText"/>
+        <w:rPr>
+          <w:rFonts w:ascii="Courier New" w:hAnsi="Courier New" w:cs="Courier New"/>
+        </w:rPr>
+      </w:pPr>
+      <w:r>
+        <w:rPr>
+          <w:rFonts w:ascii="Courier New" w:hAnsi="Courier New" w:cs="Courier New"/>
+        </w:rPr>
+        <w:t>Number of KGs</w:t>
+      </w:r>
+      <w:r>
+        <w:rPr>
+          <w:rFonts w:ascii="Courier New" w:hAnsi="Courier New" w:cs="Courier New"/>
+        </w:rPr>
+        <w:tab/>
+      </w:r>
+      <w:r>
+        <w:rPr>
+          <w:rFonts w:ascii="Courier New" w:hAnsi="Courier New" w:cs="Courier New"/>
+        </w:rPr>
+        <w:tab/>
+      </w:r>
+      <w:r>
+        <w:rPr>
+          <w:rFonts w:ascii="Courier New" w:hAnsi="Courier New" w:cs="Courier New"/>
+        </w:rPr>
+        <w:tab/>
+        <w:t>- 94</w:t>
+      </w:r>
+    </w:p>
+    <w:p>
+      <w:pPr>
+        <w:pStyle w:val="PlainText"/>
+        <w:rPr>
+          <w:rFonts w:ascii="Courier New" w:hAnsi="Courier New" w:cs="Courier New"/>
+        </w:rPr>
+      </w:pPr>
+      <w:r>
+        <w:rPr>
+          <w:rFonts w:ascii="Courier New" w:hAnsi="Courier New" w:cs="Courier New"/>
+        </w:rPr>
+        <w:t>Rate</w:t>
+      </w:r>
+      <w:r>
+        <w:rPr>
+          <w:rFonts w:ascii="Courier New" w:hAnsi="Courier New" w:cs="Courier New"/>
+        </w:rPr>
+        <w:tab/>
+      </w:r>
+      <w:r>
+        <w:rPr>
+          <w:rFonts w:ascii="Courier New" w:hAnsi="Courier New" w:cs="Courier New"/>
+        </w:rPr>
+        <w:tab/>
+      </w:r>
+      <w:r>
+        <w:rPr>
+          <w:rFonts w:ascii="Courier New" w:hAnsi="Courier New" w:cs="Courier New"/>
+        </w:rPr>
+        <w:tab/>
+      </w:r>
+      <w:r>
+        <w:rPr>
+          <w:rFonts w:ascii="Courier New" w:hAnsi="Courier New" w:cs="Courier New"/>
+        </w:rPr>
+        <w:tab/>
+      </w:r>
+      <w:r>
+        <w:rPr>
+          <w:rFonts w:ascii="Courier New" w:hAnsi="Courier New" w:cs="Courier New"/>
+        </w:rPr>
+        <w:tab/>
+        <w:t>- 36</w:t>
+      </w:r>
+    </w:p>
+    <w:p>
+      <w:pPr>
+        <w:pStyle w:val="PlainText"/>
+        <w:rPr>
+          <w:rFonts w:ascii="Courier New" w:hAnsi="Courier New" w:cs="Courier New"/>
+        </w:rPr>
+      </w:pPr>
+      <w:r>
+        <w:rPr>
+          <w:rFonts w:ascii="Courier New" w:hAnsi="Courier New" w:cs="Courier New"/>
+        </w:rPr>
+        <w:t>Total Price</w:t>
+      </w:r>
+      <w:r>
+        <w:rPr>
+          <w:rFonts w:ascii="Courier New" w:hAnsi="Courier New" w:cs="Courier New"/>
+        </w:rPr>
+        <w:tab/>
+      </w:r>
+      <w:r>
+        <w:rPr>
+          <w:rFonts w:ascii="Courier New" w:hAnsi="Courier New" w:cs="Courier New"/>
+        </w:rPr>
+        <w:tab/>
+      </w:r>
+      <w:r>
+        <w:rPr>
+          <w:rFonts w:ascii="Courier New" w:hAnsi="Courier New" w:cs="Courier New"/>
+        </w:rPr>
+        <w:tab/>
+      </w:r>
+      <w:r>
+        <w:rPr>
+          <w:rFonts w:ascii="Courier New" w:hAnsi="Courier New" w:cs="Courier New"/>
+        </w:rPr>
+        <w:tab/>
+        <w:t>- 3384.0</w:t>
+      </w:r>
+    </w:p>
+    <w:p>
+      <w:pPr>
+        <w:pStyle w:val="PlainText"/>
+        <w:rPr>
+          <w:rFonts w:ascii="Courier New" w:hAnsi="Courier New" w:cs="Courier New"/>
+          <w:color w:val="FF0000"/>
+        </w:rPr>
+      </w:pPr>
+      <w:r>
+        <w:rPr>
+          <w:rFonts w:ascii="Courier New" w:hAnsi="Courier New" w:cs="Courier New"/>
+          <w:color w:val="FF0000"/>
+        </w:rPr>
+        <w:t>Amount Received</w:t>
+      </w:r>
+      <w:r>
+        <w:rPr>
+          <w:rFonts w:ascii="Courier New" w:hAnsi="Courier New" w:cs="Courier New"/>
+          <w:color w:val="FF0000"/>
+        </w:rPr>
+        <w:tab/>
+      </w:r>
+      <w:r>
+        <w:rPr>
+          <w:rFonts w:ascii="Courier New" w:hAnsi="Courier New" w:cs="Courier New"/>
+          <w:color w:val="FF0000"/>
+        </w:rPr>
+        <w:tab/>
+      </w:r>
+      <w:r>
+        <w:rPr>
+          <w:rFonts w:ascii="Courier New" w:hAnsi="Courier New" w:cs="Courier New"/>
+          <w:color w:val="FF0000"/>
+        </w:rPr>
+        <w:tab/>
+        <w:t>- 5204</w:t>
+      </w:r>
+    </w:p>
+    <w:p>
+      <w:pPr>
+        <w:pStyle w:val="PlainText"/>
+        <w:rPr>
+          <w:rFonts w:ascii="Courier New" w:hAnsi="Courier New" w:cs="Courier New"/>
+        </w:rPr>
+      </w:pPr>
+      <w:r>
+        <w:rPr>
+          <w:rFonts w:ascii="Courier New" w:hAnsi="Courier New" w:cs="Courier New"/>
+        </w:rPr>
+        <w:t>Amount Received mode</w:t>
+      </w:r>
+      <w:r>
+        <w:rPr>
+          <w:rFonts w:ascii="Courier New" w:hAnsi="Courier New" w:cs="Courier New"/>
+        </w:rPr>
+        <w:tab/>
+      </w:r>
+      <w:r>
+        <w:rPr>
+          <w:rFonts w:ascii="Courier New" w:hAnsi="Courier New" w:cs="Courier New"/>
+        </w:rPr>
+        <w:tab/>
+        <w:t>- CASH AND CLEARD</w:t>
+      </w:r>
+    </w:p>
+    <w:p>
+      <w:pPr>
+        <w:pStyle w:val="PlainText"/>
+        <w:rPr>
+          <w:rFonts w:ascii="Courier New" w:hAnsi="Courier New" w:cs="Courier New"/>
+        </w:rPr>
+      </w:pPr>
+    </w:p>
+    <w:p>
+      <w:pPr>
+        <w:pStyle w:val="PlainText"/>
+        <w:rPr>
+          <w:rFonts w:ascii="Courier New" w:hAnsi="Courier New" w:cs="Courier New"/>
+        </w:rPr>
+      </w:pPr>
+      <w:r>
+        <w:rPr>
+          <w:rFonts w:ascii="Courier New" w:hAnsi="Courier New" w:cs="Courier New"/>
+        </w:rPr>
+        <w:t>SUN May 26 15:45:02 IST 2019</w:t>
+      </w:r>
+    </w:p>
+    <w:p>
+      <w:pPr>
+        <w:pStyle w:val="PlainText"/>
+        <w:rPr>
+          <w:rFonts w:ascii="Courier New" w:hAnsi="Courier New" w:cs="Courier New"/>
+        </w:rPr>
+      </w:pPr>
+      <w:r>
+        <w:rPr>
+          <w:rFonts w:ascii="Courier New" w:hAnsi="Courier New" w:cs="Courier New"/>
+        </w:rPr>
+        <w:t>Person Name</w:t>
+      </w:r>
+      <w:r>
+        <w:rPr>
+          <w:rFonts w:ascii="Courier New" w:hAnsi="Courier New" w:cs="Courier New"/>
+        </w:rPr>
+        <w:tab/>
+      </w:r>
+      <w:r>
+        <w:rPr>
+          <w:rFonts w:ascii="Courier New" w:hAnsi="Courier New" w:cs="Courier New"/>
+        </w:rPr>
+        <w:tab/>
+      </w:r>
+      <w:r>
+        <w:rPr>
+          <w:rFonts w:ascii="Courier New" w:hAnsi="Courier New" w:cs="Courier New"/>
+        </w:rPr>
+        <w:tab/>
+      </w:r>
+      <w:r>
+        <w:rPr>
+          <w:rFonts w:ascii="Courier New" w:hAnsi="Courier New" w:cs="Courier New"/>
+        </w:rPr>
+        <w:tab/>
+        <w:t>- ARV</w:t>
+      </w:r>
+    </w:p>
+    <w:p>
+      <w:pPr>
+        <w:pStyle w:val="PlainText"/>
+        <w:rPr>
+          <w:rFonts w:ascii="Courier New" w:hAnsi="Courier New" w:cs="Courier New"/>
+        </w:rPr>
+      </w:pPr>
+      <w:r>
+        <w:rPr>
+          <w:rFonts w:ascii="Courier New" w:hAnsi="Courier New" w:cs="Courier New"/>
+        </w:rPr>
+        <w:t>Bill number</w:t>
+      </w:r>
+      <w:r>
+        <w:rPr>
+          <w:rFonts w:ascii="Courier New" w:hAnsi="Courier New" w:cs="Courier New"/>
+        </w:rPr>
+        <w:tab/>
+      </w:r>
+      <w:r>
+        <w:rPr>
+          <w:rFonts w:ascii="Courier New" w:hAnsi="Courier New" w:cs="Courier New"/>
+        </w:rPr>
+        <w:tab/>
+      </w:r>
+      <w:r>
+        <w:rPr>
+          <w:rFonts w:ascii="Courier New" w:hAnsi="Courier New" w:cs="Courier New"/>
+        </w:rPr>
+        <w:tab/>
+      </w:r>
+      <w:r>
+        <w:rPr>
+          <w:rFonts w:ascii="Courier New" w:hAnsi="Courier New" w:cs="Courier New"/>
+        </w:rPr>
+        <w:tab/>
+        <w:t>- 13029</w:t>
+      </w:r>
+    </w:p>
+    <w:p>
+      <w:pPr>
+        <w:pStyle w:val="PlainText"/>
+        <w:rPr>
+          <w:rFonts w:ascii="Courier New" w:hAnsi="Courier New" w:cs="Courier New"/>
+        </w:rPr>
+      </w:pPr>
+      <w:r>
+        <w:rPr>
+          <w:rFonts w:ascii="Courier New" w:hAnsi="Courier New" w:cs="Courier New"/>
+        </w:rPr>
+        <w:t>---------------------------------------------------------------</w:t>
+      </w:r>
+    </w:p>
+    <w:p>
+      <w:pPr>
+        <w:pStyle w:val="PlainText"/>
+        <w:rPr>
+          <w:rFonts w:ascii="Courier New" w:hAnsi="Courier New" w:cs="Courier New"/>
+        </w:rPr>
+      </w:pPr>
+      <w:r>
+        <w:rPr>
+          <w:rFonts w:ascii="Courier New" w:hAnsi="Courier New" w:cs="Courier New"/>
+        </w:rPr>
+        <w:t>Item Name</w:t>
+      </w:r>
+      <w:r>
+        <w:rPr>
+          <w:rFonts w:ascii="Courier New" w:hAnsi="Courier New" w:cs="Courier New"/>
+        </w:rPr>
+        <w:tab/>
+      </w:r>
+      <w:r>
+        <w:rPr>
+          <w:rFonts w:ascii="Courier New" w:hAnsi="Courier New" w:cs="Courier New"/>
+        </w:rPr>
+        <w:tab/>
+      </w:r>
+      <w:r>
+        <w:rPr>
+          <w:rFonts w:ascii="Courier New" w:hAnsi="Courier New" w:cs="Courier New"/>
+        </w:rPr>
+        <w:tab/>
+      </w:r>
+      <w:r>
+        <w:rPr>
+          <w:rFonts w:ascii="Courier New" w:hAnsi="Courier New" w:cs="Courier New"/>
+        </w:rPr>
+        <w:tab/>
+        <w:t>- CARROT</w:t>
+      </w:r>
+    </w:p>
+    <w:p>
+      <w:pPr>
+        <w:pStyle w:val="PlainText"/>
+        <w:rPr>
+          <w:rFonts w:ascii="Courier New" w:hAnsi="Courier New" w:cs="Courier New"/>
+        </w:rPr>
+      </w:pPr>
+      <w:r>
+        <w:rPr>
+          <w:rFonts w:ascii="Courier New" w:hAnsi="Courier New" w:cs="Courier New"/>
+        </w:rPr>
+        <w:t>Number of Pockets</w:t>
+      </w:r>
+      <w:r>
+        <w:rPr>
+          <w:rFonts w:ascii="Courier New" w:hAnsi="Courier New" w:cs="Courier New"/>
+        </w:rPr>
+        <w:tab/>
+      </w:r>
+      <w:r>
+        <w:rPr>
+          <w:rFonts w:ascii="Courier New" w:hAnsi="Courier New" w:cs="Courier New"/>
+        </w:rPr>
+        <w:tab/>
+      </w:r>
+      <w:r>
+        <w:rPr>
+          <w:rFonts w:ascii="Courier New" w:hAnsi="Courier New" w:cs="Courier New"/>
+        </w:rPr>
+        <w:tab/>
+        <w:t>- 1</w:t>
+      </w:r>
+    </w:p>
+    <w:p>
+      <w:pPr>
+        <w:pStyle w:val="PlainText"/>
+        <w:rPr>
+          <w:rFonts w:ascii="Courier New" w:hAnsi="Courier New" w:cs="Courier New"/>
+        </w:rPr>
+      </w:pPr>
+      <w:r>
+        <w:rPr>
+          <w:rFonts w:ascii="Courier New" w:hAnsi="Courier New" w:cs="Courier New"/>
+        </w:rPr>
+        <w:t>Number of KGs</w:t>
+      </w:r>
+      <w:r>
+        <w:rPr>
+          <w:rFonts w:ascii="Courier New" w:hAnsi="Courier New" w:cs="Courier New"/>
+        </w:rPr>
+        <w:tab/>
+      </w:r>
+      <w:r>
+        <w:rPr>
+          <w:rFonts w:ascii="Courier New" w:hAnsi="Courier New" w:cs="Courier New"/>
+        </w:rPr>
+        <w:tab/>
+      </w:r>
+      <w:r>
+        <w:rPr>
+          <w:rFonts w:ascii="Courier New" w:hAnsi="Courier New" w:cs="Courier New"/>
+        </w:rPr>
+        <w:tab/>
+        <w:t>- 49</w:t>
+      </w:r>
+    </w:p>
+    <w:p>
+      <w:pPr>
+        <w:pStyle w:val="PlainText"/>
+        <w:rPr>
+          <w:rFonts w:ascii="Courier New" w:hAnsi="Courier New" w:cs="Courier New"/>
+        </w:rPr>
+      </w:pPr>
+      <w:r>
+        <w:rPr>
+          <w:rFonts w:ascii="Courier New" w:hAnsi="Courier New" w:cs="Courier New"/>
+        </w:rPr>
+        <w:t>Rate</w:t>
+      </w:r>
+      <w:r>
+        <w:rPr>
+          <w:rFonts w:ascii="Courier New" w:hAnsi="Courier New" w:cs="Courier New"/>
+        </w:rPr>
+        <w:tab/>
+      </w:r>
+      <w:r>
+        <w:rPr>
+          <w:rFonts w:ascii="Courier New" w:hAnsi="Courier New" w:cs="Courier New"/>
+        </w:rPr>
+        <w:tab/>
+      </w:r>
+      <w:r>
+        <w:rPr>
+          <w:rFonts w:ascii="Courier New" w:hAnsi="Courier New" w:cs="Courier New"/>
+        </w:rPr>
+        <w:tab/>
+      </w:r>
+      <w:r>
+        <w:rPr>
+          <w:rFonts w:ascii="Courier New" w:hAnsi="Courier New" w:cs="Courier New"/>
+        </w:rPr>
+        <w:tab/>
+      </w:r>
+      <w:r>
+        <w:rPr>
+          <w:rFonts w:ascii="Courier New" w:hAnsi="Courier New" w:cs="Courier New"/>
+        </w:rPr>
+        <w:tab/>
+        <w:t>- 40</w:t>
+      </w:r>
+    </w:p>
+    <w:p>
+      <w:pPr>
+        <w:pStyle w:val="PlainText"/>
+        <w:rPr>
+          <w:rFonts w:ascii="Courier New" w:hAnsi="Courier New" w:cs="Courier New"/>
+        </w:rPr>
+      </w:pPr>
+      <w:r>
+        <w:rPr>
+          <w:rFonts w:ascii="Courier New" w:hAnsi="Courier New" w:cs="Courier New"/>
+        </w:rPr>
+        <w:t>Total Price</w:t>
+      </w:r>
+      <w:r>
+        <w:rPr>
+          <w:rFonts w:ascii="Courier New" w:hAnsi="Courier New" w:cs="Courier New"/>
+        </w:rPr>
+        <w:tab/>
+      </w:r>
+      <w:r>
+        <w:rPr>
+          <w:rFonts w:ascii="Courier New" w:hAnsi="Courier New" w:cs="Courier New"/>
+        </w:rPr>
+        <w:tab/>
+      </w:r>
+      <w:r>
+        <w:rPr>
+          <w:rFonts w:ascii="Courier New" w:hAnsi="Courier New" w:cs="Courier New"/>
+        </w:rPr>
+        <w:tab/>
+      </w:r>
+      <w:r>
+        <w:rPr>
+          <w:rFonts w:ascii="Courier New" w:hAnsi="Courier New" w:cs="Courier New"/>
+        </w:rPr>
+        <w:tab/>
+        <w:t>- 1960.0</w:t>
+      </w:r>
+    </w:p>
+    <w:p>
+      <w:pPr>
+        <w:pStyle w:val="PlainText"/>
+        <w:rPr>
+          <w:rFonts w:ascii="Courier New" w:hAnsi="Courier New" w:cs="Courier New"/>
+          <w:b/>
+        </w:rPr>
+      </w:pPr>
+      <w:r>
+        <w:rPr>
+          <w:rFonts w:ascii="Courier New" w:hAnsi="Courier New" w:cs="Courier New"/>
+          <w:b/>
+        </w:rPr>
+        <w:t>Amount balance</w:t>
+      </w:r>
+      <w:r>
+        <w:rPr>
+          <w:rFonts w:ascii="Courier New" w:hAnsi="Courier New" w:cs="Courier New"/>
+          <w:b/>
+        </w:rPr>
+        <w:tab/>
+      </w:r>
+      <w:r>
+        <w:rPr>
+          <w:rFonts w:ascii="Courier New" w:hAnsi="Courier New" w:cs="Courier New"/>
+          <w:b/>
+        </w:rPr>
+        <w:tab/>
+      </w:r>
+      <w:r>
+        <w:rPr>
+          <w:rFonts w:ascii="Courier New" w:hAnsi="Courier New" w:cs="Courier New"/>
+          <w:b/>
+        </w:rPr>
+        <w:tab/>
+        <w:t>- 1960.0</w:t>
+      </w:r>
+    </w:p>
+    <w:p>
+      <w:pPr>
+        <w:pStyle w:val="PlainText"/>
+        <w:rPr>
+          <w:rFonts w:ascii="Courier New" w:hAnsi="Courier New" w:cs="Courier New"/>
+        </w:rPr>
+      </w:pPr>
+    </w:p>
+    <w:p>
+      <w:pPr>
+        <w:pStyle w:val="PlainText"/>
+        <w:rPr>
+          <w:rFonts w:ascii="Courier New" w:hAnsi="Courier New" w:cs="Courier New"/>
+        </w:rPr>
+      </w:pPr>
+    </w:p>
+    <w:p>
+      <w:pPr>
+        <w:pStyle w:val="PlainText"/>
+        <w:rPr>
+          <w:rFonts w:ascii="Courier New" w:hAnsi="Courier New" w:cs="Courier New"/>
+        </w:rPr>
+      </w:pPr>
+      <w:r>
+        <w:rPr>
+          <w:rFonts w:ascii="Courier New" w:hAnsi="Courier New" w:cs="Courier New"/>
+        </w:rPr>
+        <w:t>MON May 27</w:t>
+      </w:r>
+      <w:r>
+        <w:rPr>
+          <w:rFonts w:ascii="Courier New" w:hAnsi="Courier New" w:cs="Courier New"/>
+        </w:rPr>
+        <w:t xml:space="preserve"> 15:01:47 IST 2019</w:t>
+      </w:r>
+    </w:p>
+    <w:p>
+      <w:pPr>
+        <w:pStyle w:val="PlainText"/>
+        <w:rPr>
+          <w:rFonts w:ascii="Courier New" w:hAnsi="Courier New" w:cs="Courier New"/>
+        </w:rPr>
+      </w:pPr>
+      <w:r>
+        <w:rPr>
+          <w:rFonts w:ascii="Courier New" w:hAnsi="Courier New" w:cs="Courier New"/>
+        </w:rPr>
+        <w:t>Person Name</w:t>
+      </w:r>
+      <w:r>
+        <w:rPr>
+          <w:rFonts w:ascii="Courier New" w:hAnsi="Courier New" w:cs="Courier New"/>
+        </w:rPr>
+        <w:tab/>
+      </w:r>
+      <w:r>
+        <w:rPr>
+          <w:rFonts w:ascii="Courier New" w:hAnsi="Courier New" w:cs="Courier New"/>
+        </w:rPr>
+        <w:tab/>
+      </w:r>
+      <w:r>
+        <w:rPr>
+          <w:rFonts w:ascii="Courier New" w:hAnsi="Courier New" w:cs="Courier New"/>
+        </w:rPr>
+        <w:tab/>
+      </w:r>
+      <w:r>
+        <w:rPr>
+          <w:rFonts w:ascii="Courier New" w:hAnsi="Courier New" w:cs="Courier New"/>
+        </w:rPr>
+        <w:tab/>
+        <w:t>- ARV</w:t>
+      </w:r>
+    </w:p>
+    <w:p>
+      <w:pPr>
+        <w:pStyle w:val="PlainText"/>
+        <w:rPr>
+          <w:rFonts w:ascii="Courier New" w:hAnsi="Courier New" w:cs="Courier New"/>
+        </w:rPr>
+      </w:pPr>
+      <w:r>
+        <w:rPr>
+          <w:rFonts w:ascii="Courier New" w:hAnsi="Courier New" w:cs="Courier New"/>
+        </w:rPr>
+        <w:t>---------------------------------------------------------------</w:t>
+      </w:r>
+    </w:p>
+    <w:p>
+      <w:pPr>
+        <w:pStyle w:val="PlainText"/>
+        <w:rPr>
+          <w:rFonts w:ascii="Courier New" w:hAnsi="Courier New" w:cs="Courier New"/>
+        </w:rPr>
+      </w:pPr>
+      <w:r>
+        <w:rPr>
+          <w:rFonts w:ascii="Courier New" w:hAnsi="Courier New" w:cs="Courier New"/>
+        </w:rPr>
+        <w:t>Item Name</w:t>
+      </w:r>
+      <w:r>
+        <w:rPr>
+          <w:rFonts w:ascii="Courier New" w:hAnsi="Courier New" w:cs="Courier New"/>
+        </w:rPr>
+        <w:tab/>
+      </w:r>
+      <w:r>
+        <w:rPr>
+          <w:rFonts w:ascii="Courier New" w:hAnsi="Courier New" w:cs="Courier New"/>
+        </w:rPr>
+        <w:tab/>
+      </w:r>
+      <w:r>
+        <w:rPr>
+          <w:rFonts w:ascii="Courier New" w:hAnsi="Courier New" w:cs="Courier New"/>
+        </w:rPr>
+        <w:tab/>
+      </w:r>
+      <w:r>
+        <w:rPr>
+          <w:rFonts w:ascii="Courier New" w:hAnsi="Courier New" w:cs="Courier New"/>
+        </w:rPr>
+        <w:tab/>
+        <w:t>- CARROT</w:t>
+      </w:r>
+    </w:p>
+    <w:p>
+      <w:pPr>
+        <w:pStyle w:val="PlainText"/>
+        <w:rPr>
+          <w:rFonts w:ascii="Courier New" w:hAnsi="Courier New" w:cs="Courier New"/>
+          <w:color w:val="FF0000"/>
+        </w:rPr>
+      </w:pPr>
+      <w:r>
+        <w:rPr>
+          <w:rFonts w:ascii="Courier New" w:hAnsi="Courier New" w:cs="Courier New"/>
+          <w:color w:val="FF0000"/>
+        </w:rPr>
+        <w:t>Amount Received</w:t>
+      </w:r>
+      <w:r>
+        <w:rPr>
+          <w:rFonts w:ascii="Courier New" w:hAnsi="Courier New" w:cs="Courier New"/>
+          <w:color w:val="FF0000"/>
+        </w:rPr>
+        <w:tab/>
+      </w:r>
+      <w:r>
+        <w:rPr>
+          <w:rFonts w:ascii="Courier New" w:hAnsi="Courier New" w:cs="Courier New"/>
+          <w:color w:val="FF0000"/>
+        </w:rPr>
+        <w:tab/>
+      </w:r>
+      <w:r>
+        <w:rPr>
+          <w:rFonts w:ascii="Courier New" w:hAnsi="Courier New" w:cs="Courier New"/>
+          <w:color w:val="FF0000"/>
+        </w:rPr>
+        <w:tab/>
+        <w:t>- 1960</w:t>
+      </w:r>
+    </w:p>
+    <w:p>
+      <w:pPr>
+        <w:pStyle w:val="PlainText"/>
+        <w:rPr>
+          <w:rFonts w:ascii="Courier New" w:hAnsi="Courier New" w:cs="Courier New"/>
+        </w:rPr>
+      </w:pPr>
+      <w:r>
+        <w:rPr>
+          <w:rFonts w:ascii="Courier New" w:hAnsi="Courier New" w:cs="Courier New"/>
+        </w:rPr>
+        <w:t>Amount Received mode</w:t>
+      </w:r>
+      <w:r>
+        <w:rPr>
+          <w:rFonts w:ascii="Courier New" w:hAnsi="Courier New" w:cs="Courier New"/>
+        </w:rPr>
+        <w:tab/>
+      </w:r>
+      <w:r>
+        <w:rPr>
+          <w:rFonts w:ascii="Courier New" w:hAnsi="Courier New" w:cs="Courier New"/>
+        </w:rPr>
+        <w:tab/>
+        <w:t>- CASH AND CLEARD</w:t>
+      </w:r>
+    </w:p>
+    <w:p>
+      <w:pPr>
+        <w:pStyle w:val="PlainText"/>
+        <w:rPr>
+          <w:rFonts w:ascii="Courier New" w:hAnsi="Courier New" w:cs="Courier New"/>
+        </w:rPr>
+      </w:pPr>
+    </w:p>
+    <w:p>
+      <w:pPr>
+        <w:pStyle w:val="PlainText"/>
+        <w:rPr>
+          <w:rFonts w:ascii="Courier New" w:hAnsi="Courier New" w:cs="Courier New"/>
+        </w:rPr>
+      </w:pPr>
+    </w:p>
+    <w:p>
+      <w:pPr>
+        <w:pStyle w:val="PlainText"/>
+        <w:rPr>
+          <w:rFonts w:ascii="Courier New" w:hAnsi="Courier New" w:cs="Courier New"/>
+        </w:rPr>
+      </w:pPr>
+    </w:p>
+    <w:p>
+      <w:pPr>
+        <w:pStyle w:val="PlainText"/>
+        <w:rPr>
+          <w:rFonts w:ascii="Courier New" w:hAnsi="Courier New" w:cs="Courier New"/>
+        </w:rPr>
+      </w:pPr>
+    </w:p>
+    <w:p>
+      <w:pPr>
+        <w:pStyle w:val="PlainText"/>
+        <w:rPr>
+          <w:rFonts w:ascii="Courier New" w:hAnsi="Courier New" w:cs="Courier New"/>
+          <w:b/>
+        </w:rPr>
+      </w:pPr>
     </w:p>
     <w:p>
       <w:pPr>

</xml_diff>

<commit_message>
01/06/2019 MAMATHA CHICK IN
</commit_message>
<xml_diff>
--- a/customer _details/GANGAMMA/SEP/TUMKUR/ARV/PURCHASE DETAILS.docx
+++ b/customer _details/GANGAMMA/SEP/TUMKUR/ARV/PURCHASE DETAILS.docx
@@ -17331,13 +17331,7 @@
         <w:rPr>
           <w:rFonts w:ascii="Courier New" w:hAnsi="Courier New" w:cs="Courier New"/>
         </w:rPr>
-        <w:t>MON May 27</w:t>
-      </w:r>
-      <w:r>
-        <w:rPr>
-          <w:rFonts w:ascii="Courier New" w:hAnsi="Courier New" w:cs="Courier New"/>
-        </w:rPr>
-        <w:t xml:space="preserve"> 15:01:47 IST 2019</w:t>
+        <w:t>MON May 27 15:01:47 IST 2019</w:t>
       </w:r>
     </w:p>
     <w:p>
@@ -17496,6 +17490,722 @@
         <w:tab/>
         <w:t>- CASH AND CLEARD</w:t>
       </w:r>
+    </w:p>
+    <w:p>
+      <w:pPr>
+        <w:pStyle w:val="PlainText"/>
+        <w:rPr>
+          <w:rFonts w:ascii="Courier New" w:hAnsi="Courier New" w:cs="Courier New"/>
+        </w:rPr>
+      </w:pPr>
+    </w:p>
+    <w:p>
+      <w:pPr>
+        <w:pStyle w:val="PlainText"/>
+        <w:rPr>
+          <w:rFonts w:ascii="Courier New" w:hAnsi="Courier New" w:cs="Courier New"/>
+        </w:rPr>
+      </w:pPr>
+      <w:r>
+        <w:rPr>
+          <w:rFonts w:ascii="Courier New" w:hAnsi="Courier New" w:cs="Courier New"/>
+        </w:rPr>
+        <w:t>THU May 30 14:05:21 IST 2019</w:t>
+      </w:r>
+    </w:p>
+    <w:p>
+      <w:pPr>
+        <w:pStyle w:val="PlainText"/>
+        <w:rPr>
+          <w:rFonts w:ascii="Courier New" w:hAnsi="Courier New" w:cs="Courier New"/>
+        </w:rPr>
+      </w:pPr>
+      <w:r>
+        <w:rPr>
+          <w:rFonts w:ascii="Courier New" w:hAnsi="Courier New" w:cs="Courier New"/>
+        </w:rPr>
+        <w:t>Person Name</w:t>
+      </w:r>
+      <w:r>
+        <w:rPr>
+          <w:rFonts w:ascii="Courier New" w:hAnsi="Courier New" w:cs="Courier New"/>
+        </w:rPr>
+        <w:tab/>
+      </w:r>
+      <w:r>
+        <w:rPr>
+          <w:rFonts w:ascii="Courier New" w:hAnsi="Courier New" w:cs="Courier New"/>
+        </w:rPr>
+        <w:tab/>
+      </w:r>
+      <w:r>
+        <w:rPr>
+          <w:rFonts w:ascii="Courier New" w:hAnsi="Courier New" w:cs="Courier New"/>
+        </w:rPr>
+        <w:tab/>
+      </w:r>
+      <w:r>
+        <w:rPr>
+          <w:rFonts w:ascii="Courier New" w:hAnsi="Courier New" w:cs="Courier New"/>
+        </w:rPr>
+        <w:tab/>
+        <w:t>- ARV</w:t>
+      </w:r>
+    </w:p>
+    <w:p>
+      <w:pPr>
+        <w:pStyle w:val="PlainText"/>
+        <w:rPr>
+          <w:rFonts w:ascii="Courier New" w:hAnsi="Courier New" w:cs="Courier New"/>
+        </w:rPr>
+      </w:pPr>
+      <w:r>
+        <w:rPr>
+          <w:rFonts w:ascii="Courier New" w:hAnsi="Courier New" w:cs="Courier New"/>
+        </w:rPr>
+        <w:t>Bill number</w:t>
+      </w:r>
+      <w:r>
+        <w:rPr>
+          <w:rFonts w:ascii="Courier New" w:hAnsi="Courier New" w:cs="Courier New"/>
+        </w:rPr>
+        <w:tab/>
+      </w:r>
+      <w:r>
+        <w:rPr>
+          <w:rFonts w:ascii="Courier New" w:hAnsi="Courier New" w:cs="Courier New"/>
+        </w:rPr>
+        <w:tab/>
+      </w:r>
+      <w:r>
+        <w:rPr>
+          <w:rFonts w:ascii="Courier New" w:hAnsi="Courier New" w:cs="Courier New"/>
+        </w:rPr>
+        <w:tab/>
+      </w:r>
+      <w:r>
+        <w:rPr>
+          <w:rFonts w:ascii="Courier New" w:hAnsi="Courier New" w:cs="Courier New"/>
+        </w:rPr>
+        <w:tab/>
+        <w:t>- 13094</w:t>
+      </w:r>
+    </w:p>
+    <w:p>
+      <w:pPr>
+        <w:pStyle w:val="PlainText"/>
+        <w:rPr>
+          <w:rFonts w:ascii="Courier New" w:hAnsi="Courier New" w:cs="Courier New"/>
+        </w:rPr>
+      </w:pPr>
+      <w:r>
+        <w:rPr>
+          <w:rFonts w:ascii="Courier New" w:hAnsi="Courier New" w:cs="Courier New"/>
+        </w:rPr>
+        <w:t>---------------------------------------------------------------</w:t>
+      </w:r>
+    </w:p>
+    <w:p>
+      <w:pPr>
+        <w:pStyle w:val="PlainText"/>
+        <w:rPr>
+          <w:rFonts w:ascii="Courier New" w:hAnsi="Courier New" w:cs="Courier New"/>
+        </w:rPr>
+      </w:pPr>
+      <w:r>
+        <w:rPr>
+          <w:rFonts w:ascii="Courier New" w:hAnsi="Courier New" w:cs="Courier New"/>
+        </w:rPr>
+        <w:t>Item Name</w:t>
+      </w:r>
+      <w:r>
+        <w:rPr>
+          <w:rFonts w:ascii="Courier New" w:hAnsi="Courier New" w:cs="Courier New"/>
+        </w:rPr>
+        <w:tab/>
+      </w:r>
+      <w:r>
+        <w:rPr>
+          <w:rFonts w:ascii="Courier New" w:hAnsi="Courier New" w:cs="Courier New"/>
+        </w:rPr>
+        <w:tab/>
+      </w:r>
+      <w:r>
+        <w:rPr>
+          <w:rFonts w:ascii="Courier New" w:hAnsi="Courier New" w:cs="Courier New"/>
+        </w:rPr>
+        <w:tab/>
+      </w:r>
+      <w:r>
+        <w:rPr>
+          <w:rFonts w:ascii="Courier New" w:hAnsi="Courier New" w:cs="Courier New"/>
+        </w:rPr>
+        <w:tab/>
+        <w:t>- CARROT</w:t>
+      </w:r>
+    </w:p>
+    <w:p>
+      <w:pPr>
+        <w:pStyle w:val="PlainText"/>
+        <w:rPr>
+          <w:rFonts w:ascii="Courier New" w:hAnsi="Courier New" w:cs="Courier New"/>
+        </w:rPr>
+      </w:pPr>
+      <w:r>
+        <w:rPr>
+          <w:rFonts w:ascii="Courier New" w:hAnsi="Courier New" w:cs="Courier New"/>
+        </w:rPr>
+        <w:t>Number of Pockets</w:t>
+      </w:r>
+      <w:r>
+        <w:rPr>
+          <w:rFonts w:ascii="Courier New" w:hAnsi="Courier New" w:cs="Courier New"/>
+        </w:rPr>
+        <w:tab/>
+      </w:r>
+      <w:r>
+        <w:rPr>
+          <w:rFonts w:ascii="Courier New" w:hAnsi="Courier New" w:cs="Courier New"/>
+        </w:rPr>
+        <w:tab/>
+      </w:r>
+      <w:r>
+        <w:rPr>
+          <w:rFonts w:ascii="Courier New" w:hAnsi="Courier New" w:cs="Courier New"/>
+        </w:rPr>
+        <w:tab/>
+        <w:t>- 1</w:t>
+      </w:r>
+    </w:p>
+    <w:p>
+      <w:pPr>
+        <w:pStyle w:val="PlainText"/>
+        <w:rPr>
+          <w:rFonts w:ascii="Courier New" w:hAnsi="Courier New" w:cs="Courier New"/>
+        </w:rPr>
+      </w:pPr>
+      <w:r>
+        <w:rPr>
+          <w:rFonts w:ascii="Courier New" w:hAnsi="Courier New" w:cs="Courier New"/>
+        </w:rPr>
+        <w:t>Number of KGs</w:t>
+      </w:r>
+      <w:r>
+        <w:rPr>
+          <w:rFonts w:ascii="Courier New" w:hAnsi="Courier New" w:cs="Courier New"/>
+        </w:rPr>
+        <w:tab/>
+      </w:r>
+      <w:r>
+        <w:rPr>
+          <w:rFonts w:ascii="Courier New" w:hAnsi="Courier New" w:cs="Courier New"/>
+        </w:rPr>
+        <w:tab/>
+      </w:r>
+      <w:r>
+        <w:rPr>
+          <w:rFonts w:ascii="Courier New" w:hAnsi="Courier New" w:cs="Courier New"/>
+        </w:rPr>
+        <w:tab/>
+        <w:t>- 47</w:t>
+      </w:r>
+    </w:p>
+    <w:p>
+      <w:pPr>
+        <w:pStyle w:val="PlainText"/>
+        <w:rPr>
+          <w:rFonts w:ascii="Courier New" w:hAnsi="Courier New" w:cs="Courier New"/>
+        </w:rPr>
+      </w:pPr>
+      <w:r>
+        <w:rPr>
+          <w:rFonts w:ascii="Courier New" w:hAnsi="Courier New" w:cs="Courier New"/>
+        </w:rPr>
+        <w:t>Rate</w:t>
+      </w:r>
+      <w:r>
+        <w:rPr>
+          <w:rFonts w:ascii="Courier New" w:hAnsi="Courier New" w:cs="Courier New"/>
+        </w:rPr>
+        <w:tab/>
+      </w:r>
+      <w:r>
+        <w:rPr>
+          <w:rFonts w:ascii="Courier New" w:hAnsi="Courier New" w:cs="Courier New"/>
+        </w:rPr>
+        <w:tab/>
+      </w:r>
+      <w:r>
+        <w:rPr>
+          <w:rFonts w:ascii="Courier New" w:hAnsi="Courier New" w:cs="Courier New"/>
+        </w:rPr>
+        <w:tab/>
+      </w:r>
+      <w:r>
+        <w:rPr>
+          <w:rFonts w:ascii="Courier New" w:hAnsi="Courier New" w:cs="Courier New"/>
+        </w:rPr>
+        <w:tab/>
+      </w:r>
+      <w:r>
+        <w:rPr>
+          <w:rFonts w:ascii="Courier New" w:hAnsi="Courier New" w:cs="Courier New"/>
+        </w:rPr>
+        <w:tab/>
+        <w:t>- 40</w:t>
+      </w:r>
+    </w:p>
+    <w:p>
+      <w:pPr>
+        <w:pStyle w:val="PlainText"/>
+        <w:rPr>
+          <w:rFonts w:ascii="Courier New" w:hAnsi="Courier New" w:cs="Courier New"/>
+        </w:rPr>
+      </w:pPr>
+      <w:r>
+        <w:rPr>
+          <w:rFonts w:ascii="Courier New" w:hAnsi="Courier New" w:cs="Courier New"/>
+        </w:rPr>
+        <w:t>Total Price</w:t>
+      </w:r>
+      <w:r>
+        <w:rPr>
+          <w:rFonts w:ascii="Courier New" w:hAnsi="Courier New" w:cs="Courier New"/>
+        </w:rPr>
+        <w:tab/>
+      </w:r>
+      <w:r>
+        <w:rPr>
+          <w:rFonts w:ascii="Courier New" w:hAnsi="Courier New" w:cs="Courier New"/>
+        </w:rPr>
+        <w:tab/>
+      </w:r>
+      <w:r>
+        <w:rPr>
+          <w:rFonts w:ascii="Courier New" w:hAnsi="Courier New" w:cs="Courier New"/>
+        </w:rPr>
+        <w:tab/>
+      </w:r>
+      <w:r>
+        <w:rPr>
+          <w:rFonts w:ascii="Courier New" w:hAnsi="Courier New" w:cs="Courier New"/>
+        </w:rPr>
+        <w:tab/>
+        <w:t>- 1880.0</w:t>
+      </w:r>
+    </w:p>
+    <w:p>
+      <w:pPr>
+        <w:pStyle w:val="PlainText"/>
+        <w:rPr>
+          <w:rFonts w:ascii="Courier New" w:hAnsi="Courier New" w:cs="Courier New"/>
+          <w:b/>
+        </w:rPr>
+      </w:pPr>
+      <w:r>
+        <w:rPr>
+          <w:rFonts w:ascii="Courier New" w:hAnsi="Courier New" w:cs="Courier New"/>
+          <w:b/>
+        </w:rPr>
+        <w:t>Amount balance</w:t>
+      </w:r>
+      <w:r>
+        <w:rPr>
+          <w:rFonts w:ascii="Courier New" w:hAnsi="Courier New" w:cs="Courier New"/>
+          <w:b/>
+        </w:rPr>
+        <w:tab/>
+      </w:r>
+      <w:r>
+        <w:rPr>
+          <w:rFonts w:ascii="Courier New" w:hAnsi="Courier New" w:cs="Courier New"/>
+          <w:b/>
+        </w:rPr>
+        <w:tab/>
+      </w:r>
+      <w:r>
+        <w:rPr>
+          <w:rFonts w:ascii="Courier New" w:hAnsi="Courier New" w:cs="Courier New"/>
+          <w:b/>
+        </w:rPr>
+        <w:tab/>
+        <w:t>- 1880.0</w:t>
+      </w:r>
+    </w:p>
+    <w:p>
+      <w:pPr>
+        <w:pStyle w:val="PlainText"/>
+        <w:rPr>
+          <w:rFonts w:ascii="Courier New" w:hAnsi="Courier New" w:cs="Courier New"/>
+          <w:b/>
+        </w:rPr>
+      </w:pPr>
+    </w:p>
+    <w:p>
+      <w:pPr>
+        <w:pStyle w:val="PlainText"/>
+        <w:rPr>
+          <w:rFonts w:ascii="Courier New" w:hAnsi="Courier New" w:cs="Courier New"/>
+        </w:rPr>
+      </w:pPr>
+      <w:r>
+        <w:rPr>
+          <w:rFonts w:ascii="Courier New" w:hAnsi="Courier New" w:cs="Courier New"/>
+        </w:rPr>
+        <w:t>Fri May 31 14:55:28 IST 2019</w:t>
+      </w:r>
+    </w:p>
+    <w:p>
+      <w:pPr>
+        <w:pStyle w:val="PlainText"/>
+        <w:rPr>
+          <w:rFonts w:ascii="Courier New" w:hAnsi="Courier New" w:cs="Courier New"/>
+        </w:rPr>
+      </w:pPr>
+      <w:r>
+        <w:rPr>
+          <w:rFonts w:ascii="Courier New" w:hAnsi="Courier New" w:cs="Courier New"/>
+        </w:rPr>
+        <w:t>Person Name</w:t>
+      </w:r>
+      <w:r>
+        <w:rPr>
+          <w:rFonts w:ascii="Courier New" w:hAnsi="Courier New" w:cs="Courier New"/>
+        </w:rPr>
+        <w:tab/>
+      </w:r>
+      <w:r>
+        <w:rPr>
+          <w:rFonts w:ascii="Courier New" w:hAnsi="Courier New" w:cs="Courier New"/>
+        </w:rPr>
+        <w:tab/>
+      </w:r>
+      <w:r>
+        <w:rPr>
+          <w:rFonts w:ascii="Courier New" w:hAnsi="Courier New" w:cs="Courier New"/>
+        </w:rPr>
+        <w:tab/>
+      </w:r>
+      <w:r>
+        <w:rPr>
+          <w:rFonts w:ascii="Courier New" w:hAnsi="Courier New" w:cs="Courier New"/>
+        </w:rPr>
+        <w:tab/>
+        <w:t>- ARV</w:t>
+      </w:r>
+    </w:p>
+    <w:p>
+      <w:pPr>
+        <w:pStyle w:val="PlainText"/>
+        <w:rPr>
+          <w:rFonts w:ascii="Courier New" w:hAnsi="Courier New" w:cs="Courier New"/>
+        </w:rPr>
+      </w:pPr>
+      <w:r>
+        <w:rPr>
+          <w:rFonts w:ascii="Courier New" w:hAnsi="Courier New" w:cs="Courier New"/>
+        </w:rPr>
+        <w:t>Bill number</w:t>
+      </w:r>
+      <w:r>
+        <w:rPr>
+          <w:rFonts w:ascii="Courier New" w:hAnsi="Courier New" w:cs="Courier New"/>
+        </w:rPr>
+        <w:tab/>
+      </w:r>
+      <w:r>
+        <w:rPr>
+          <w:rFonts w:ascii="Courier New" w:hAnsi="Courier New" w:cs="Courier New"/>
+        </w:rPr>
+        <w:tab/>
+      </w:r>
+      <w:r>
+        <w:rPr>
+          <w:rFonts w:ascii="Courier New" w:hAnsi="Courier New" w:cs="Courier New"/>
+        </w:rPr>
+        <w:tab/>
+      </w:r>
+      <w:r>
+        <w:rPr>
+          <w:rFonts w:ascii="Courier New" w:hAnsi="Courier New" w:cs="Courier New"/>
+        </w:rPr>
+        <w:tab/>
+        <w:t>- 13104</w:t>
+      </w:r>
+    </w:p>
+    <w:p>
+      <w:pPr>
+        <w:pStyle w:val="PlainText"/>
+        <w:rPr>
+          <w:rFonts w:ascii="Courier New" w:hAnsi="Courier New" w:cs="Courier New"/>
+        </w:rPr>
+      </w:pPr>
+      <w:r>
+        <w:rPr>
+          <w:rFonts w:ascii="Courier New" w:hAnsi="Courier New" w:cs="Courier New"/>
+        </w:rPr>
+        <w:t>---------------------------------------------------------------</w:t>
+      </w:r>
+    </w:p>
+    <w:p>
+      <w:pPr>
+        <w:pStyle w:val="PlainText"/>
+        <w:rPr>
+          <w:rFonts w:ascii="Courier New" w:hAnsi="Courier New" w:cs="Courier New"/>
+        </w:rPr>
+      </w:pPr>
+      <w:r>
+        <w:rPr>
+          <w:rFonts w:ascii="Courier New" w:hAnsi="Courier New" w:cs="Courier New"/>
+        </w:rPr>
+        <w:t>Item Name</w:t>
+      </w:r>
+      <w:r>
+        <w:rPr>
+          <w:rFonts w:ascii="Courier New" w:hAnsi="Courier New" w:cs="Courier New"/>
+        </w:rPr>
+        <w:tab/>
+      </w:r>
+      <w:r>
+        <w:rPr>
+          <w:rFonts w:ascii="Courier New" w:hAnsi="Courier New" w:cs="Courier New"/>
+        </w:rPr>
+        <w:tab/>
+      </w:r>
+      <w:r>
+        <w:rPr>
+          <w:rFonts w:ascii="Courier New" w:hAnsi="Courier New" w:cs="Courier New"/>
+        </w:rPr>
+        <w:tab/>
+      </w:r>
+      <w:r>
+        <w:rPr>
+          <w:rFonts w:ascii="Courier New" w:hAnsi="Courier New" w:cs="Courier New"/>
+        </w:rPr>
+        <w:tab/>
+        <w:t>- BEET</w:t>
+      </w:r>
+    </w:p>
+    <w:p>
+      <w:pPr>
+        <w:pStyle w:val="PlainText"/>
+        <w:rPr>
+          <w:rFonts w:ascii="Courier New" w:hAnsi="Courier New" w:cs="Courier New"/>
+        </w:rPr>
+      </w:pPr>
+      <w:r>
+        <w:rPr>
+          <w:rFonts w:ascii="Courier New" w:hAnsi="Courier New" w:cs="Courier New"/>
+        </w:rPr>
+        <w:t>Number of Pockets</w:t>
+      </w:r>
+      <w:r>
+        <w:rPr>
+          <w:rFonts w:ascii="Courier New" w:hAnsi="Courier New" w:cs="Courier New"/>
+        </w:rPr>
+        <w:tab/>
+      </w:r>
+      <w:r>
+        <w:rPr>
+          <w:rFonts w:ascii="Courier New" w:hAnsi="Courier New" w:cs="Courier New"/>
+        </w:rPr>
+        <w:tab/>
+      </w:r>
+      <w:r>
+        <w:rPr>
+          <w:rFonts w:ascii="Courier New" w:hAnsi="Courier New" w:cs="Courier New"/>
+        </w:rPr>
+        <w:tab/>
+        <w:t>- 1</w:t>
+      </w:r>
+    </w:p>
+    <w:p>
+      <w:pPr>
+        <w:pStyle w:val="PlainText"/>
+        <w:rPr>
+          <w:rFonts w:ascii="Courier New" w:hAnsi="Courier New" w:cs="Courier New"/>
+        </w:rPr>
+      </w:pPr>
+      <w:r>
+        <w:rPr>
+          <w:rFonts w:ascii="Courier New" w:hAnsi="Courier New" w:cs="Courier New"/>
+        </w:rPr>
+        <w:t>Number of KGs</w:t>
+      </w:r>
+      <w:r>
+        <w:rPr>
+          <w:rFonts w:ascii="Courier New" w:hAnsi="Courier New" w:cs="Courier New"/>
+        </w:rPr>
+        <w:tab/>
+      </w:r>
+      <w:r>
+        <w:rPr>
+          <w:rFonts w:ascii="Courier New" w:hAnsi="Courier New" w:cs="Courier New"/>
+        </w:rPr>
+        <w:tab/>
+      </w:r>
+      <w:r>
+        <w:rPr>
+          <w:rFonts w:ascii="Courier New" w:hAnsi="Courier New" w:cs="Courier New"/>
+        </w:rPr>
+        <w:tab/>
+        <w:t>- 27</w:t>
+      </w:r>
+    </w:p>
+    <w:p>
+      <w:pPr>
+        <w:pStyle w:val="PlainText"/>
+        <w:rPr>
+          <w:rFonts w:ascii="Courier New" w:hAnsi="Courier New" w:cs="Courier New"/>
+        </w:rPr>
+      </w:pPr>
+      <w:r>
+        <w:rPr>
+          <w:rFonts w:ascii="Courier New" w:hAnsi="Courier New" w:cs="Courier New"/>
+        </w:rPr>
+        <w:t>Rate</w:t>
+      </w:r>
+      <w:r>
+        <w:rPr>
+          <w:rFonts w:ascii="Courier New" w:hAnsi="Courier New" w:cs="Courier New"/>
+        </w:rPr>
+        <w:tab/>
+      </w:r>
+      <w:r>
+        <w:rPr>
+          <w:rFonts w:ascii="Courier New" w:hAnsi="Courier New" w:cs="Courier New"/>
+        </w:rPr>
+        <w:tab/>
+      </w:r>
+      <w:r>
+        <w:rPr>
+          <w:rFonts w:ascii="Courier New" w:hAnsi="Courier New" w:cs="Courier New"/>
+        </w:rPr>
+        <w:tab/>
+      </w:r>
+      <w:r>
+        <w:rPr>
+          <w:rFonts w:ascii="Courier New" w:hAnsi="Courier New" w:cs="Courier New"/>
+        </w:rPr>
+        <w:tab/>
+      </w:r>
+      <w:r>
+        <w:rPr>
+          <w:rFonts w:ascii="Courier New" w:hAnsi="Courier New" w:cs="Courier New"/>
+        </w:rPr>
+        <w:tab/>
+        <w:t>- 24</w:t>
+      </w:r>
+    </w:p>
+    <w:p>
+      <w:pPr>
+        <w:pStyle w:val="PlainText"/>
+        <w:rPr>
+          <w:rFonts w:ascii="Courier New" w:hAnsi="Courier New" w:cs="Courier New"/>
+        </w:rPr>
+      </w:pPr>
+      <w:r>
+        <w:rPr>
+          <w:rFonts w:ascii="Courier New" w:hAnsi="Courier New" w:cs="Courier New"/>
+        </w:rPr>
+        <w:t>Total Price</w:t>
+      </w:r>
+      <w:r>
+        <w:rPr>
+          <w:rFonts w:ascii="Courier New" w:hAnsi="Courier New" w:cs="Courier New"/>
+        </w:rPr>
+        <w:tab/>
+      </w:r>
+      <w:r>
+        <w:rPr>
+          <w:rFonts w:ascii="Courier New" w:hAnsi="Courier New" w:cs="Courier New"/>
+        </w:rPr>
+        <w:tab/>
+      </w:r>
+      <w:r>
+        <w:rPr>
+          <w:rFonts w:ascii="Courier New" w:hAnsi="Courier New" w:cs="Courier New"/>
+        </w:rPr>
+        <w:tab/>
+      </w:r>
+      <w:r>
+        <w:rPr>
+          <w:rFonts w:ascii="Courier New" w:hAnsi="Courier New" w:cs="Courier New"/>
+        </w:rPr>
+        <w:tab/>
+        <w:t>- 648.0</w:t>
+      </w:r>
+    </w:p>
+    <w:p>
+      <w:pPr>
+        <w:pStyle w:val="PlainText"/>
+        <w:rPr>
+          <w:rFonts w:ascii="Courier New" w:hAnsi="Courier New" w:cs="Courier New"/>
+          <w:b/>
+        </w:rPr>
+      </w:pPr>
+      <w:r>
+        <w:rPr>
+          <w:rFonts w:ascii="Courier New" w:hAnsi="Courier New" w:cs="Courier New"/>
+          <w:b/>
+        </w:rPr>
+        <w:t>Amount balance</w:t>
+      </w:r>
+      <w:r>
+        <w:rPr>
+          <w:rFonts w:ascii="Courier New" w:hAnsi="Courier New" w:cs="Courier New"/>
+          <w:b/>
+        </w:rPr>
+        <w:tab/>
+      </w:r>
+      <w:r>
+        <w:rPr>
+          <w:rFonts w:ascii="Courier New" w:hAnsi="Courier New" w:cs="Courier New"/>
+          <w:b/>
+        </w:rPr>
+        <w:tab/>
+      </w:r>
+      <w:r>
+        <w:rPr>
+          <w:rFonts w:ascii="Courier New" w:hAnsi="Courier New" w:cs="Courier New"/>
+          <w:b/>
+        </w:rPr>
+        <w:tab/>
+        <w:t>- 2528.0</w:t>
+      </w:r>
+    </w:p>
+    <w:p>
+      <w:pPr>
+        <w:pStyle w:val="PlainText"/>
+        <w:rPr>
+          <w:rFonts w:ascii="Courier New" w:hAnsi="Courier New" w:cs="Courier New"/>
+        </w:rPr>
+      </w:pPr>
+    </w:p>
+    <w:p>
+      <w:pPr>
+        <w:pStyle w:val="PlainText"/>
+        <w:rPr>
+          <w:rFonts w:ascii="Courier New" w:hAnsi="Courier New" w:cs="Courier New"/>
+          <w:b/>
+        </w:rPr>
+      </w:pPr>
+    </w:p>
+    <w:p>
+      <w:pPr>
+        <w:pStyle w:val="PlainText"/>
+        <w:rPr>
+          <w:rFonts w:ascii="Courier New" w:hAnsi="Courier New" w:cs="Courier New"/>
+        </w:rPr>
+      </w:pPr>
+    </w:p>
+    <w:p>
+      <w:pPr>
+        <w:pStyle w:val="PlainText"/>
+        <w:rPr>
+          <w:rFonts w:ascii="Courier New" w:hAnsi="Courier New" w:cs="Courier New"/>
+        </w:rPr>
+      </w:pPr>
     </w:p>
     <w:p>
       <w:pPr>

</xml_diff>